<commit_message>
Evaluation Report work in progress
</commit_message>
<xml_diff>
--- a/Report/Aberer_Bankomat_Report_draft.docx
+++ b/Report/Aberer_Bankomat_Report_draft.docx
@@ -14,6 +14,8 @@
           <w:lang w:val="de-DE"/>
         </w:rPr>
       </w:pPr>
+      <w:bookmarkStart w:id="0" w:name="_GoBack"/>
+      <w:bookmarkEnd w:id="0"/>
     </w:p>
     <w:tbl>
       <w:tblPr>
@@ -413,6 +415,7 @@
             <w:r>
               <w:rPr>
                 <w:rFonts w:asciiTheme="minorHAnsi" w:hAnsiTheme="minorHAnsi" w:cs="Arial"/>
+                <w:noProof/>
                 <w:sz w:val="28"/>
               </w:rPr>
               <w:drawing>
@@ -512,6 +515,7 @@
     <w:p>
       <w:pPr>
         <w:pStyle w:val="Summary"/>
+        <w:jc w:val="both"/>
         <w:rPr>
           <w:rFonts w:asciiTheme="minorHAnsi" w:hAnsiTheme="minorHAnsi" w:cs="Arial"/>
           <w:sz w:val="20"/>
@@ -522,6 +526,7 @@
     <w:p>
       <w:pPr>
         <w:pStyle w:val="Summary"/>
+        <w:jc w:val="both"/>
         <w:rPr>
           <w:rFonts w:asciiTheme="minorHAnsi" w:hAnsiTheme="minorHAnsi" w:cs="Arial"/>
           <w:sz w:val="20"/>
@@ -532,6 +537,7 @@
     <w:p>
       <w:pPr>
         <w:pStyle w:val="Summary"/>
+        <w:jc w:val="both"/>
         <w:rPr>
           <w:rFonts w:asciiTheme="minorHAnsi" w:hAnsiTheme="minorHAnsi" w:cs="Arial"/>
           <w:sz w:val="20"/>
@@ -542,6 +548,7 @@
     <w:p>
       <w:pPr>
         <w:pStyle w:val="Summary"/>
+        <w:jc w:val="both"/>
         <w:rPr>
           <w:rFonts w:asciiTheme="minorHAnsi" w:hAnsiTheme="minorHAnsi" w:cs="Arial"/>
           <w:sz w:val="20"/>
@@ -552,6 +559,7 @@
     <w:p>
       <w:pPr>
         <w:pStyle w:val="Summary"/>
+        <w:jc w:val="both"/>
         <w:rPr>
           <w:rFonts w:asciiTheme="minorHAnsi" w:hAnsiTheme="minorHAnsi" w:cs="Arial"/>
           <w:sz w:val="20"/>
@@ -562,6 +570,7 @@
     <w:p>
       <w:pPr>
         <w:pStyle w:val="Summary"/>
+        <w:jc w:val="both"/>
         <w:rPr>
           <w:rFonts w:asciiTheme="minorHAnsi" w:hAnsiTheme="minorHAnsi" w:cs="Arial"/>
           <w:sz w:val="20"/>
@@ -572,6 +581,7 @@
     <w:p>
       <w:pPr>
         <w:pStyle w:val="Summary"/>
+        <w:jc w:val="both"/>
         <w:rPr>
           <w:rFonts w:asciiTheme="minorHAnsi" w:hAnsiTheme="minorHAnsi" w:cs="Arial"/>
           <w:sz w:val="22"/>
@@ -582,6 +592,7 @@
     <w:p>
       <w:pPr>
         <w:pStyle w:val="Summary"/>
+        <w:jc w:val="both"/>
         <w:rPr>
           <w:rFonts w:asciiTheme="minorHAnsi" w:hAnsiTheme="minorHAnsi" w:cs="Arial"/>
           <w:b w:val="0"/>
@@ -594,18 +605,3252 @@
     <w:p>
       <w:pPr>
         <w:pStyle w:val="Summary"/>
+        <w:jc w:val="both"/>
         <w:rPr>
           <w:rFonts w:asciiTheme="minorHAnsi" w:hAnsiTheme="minorHAnsi" w:cs="Arial"/>
           <w:sz w:val="20"/>
           <w:lang w:val="de-DE"/>
         </w:rPr>
       </w:pPr>
-      <w:bookmarkStart w:id="0" w:name="_GoBack"/>
-      <w:bookmarkEnd w:id="0"/>
+    </w:p>
+    <w:p>
+      <w:pPr>
+        <w:pStyle w:val="Summary"/>
+        <w:jc w:val="both"/>
+        <w:rPr>
+          <w:rFonts w:asciiTheme="minorHAnsi" w:hAnsiTheme="minorHAnsi" w:cs="Arial"/>
+          <w:sz w:val="20"/>
+          <w:lang w:val="de-DE"/>
+        </w:rPr>
+      </w:pPr>
+    </w:p>
+    <w:p>
+      <w:pPr>
+        <w:pStyle w:val="Summary"/>
+        <w:jc w:val="both"/>
+        <w:rPr>
+          <w:rFonts w:asciiTheme="minorHAnsi" w:hAnsiTheme="minorHAnsi" w:cs="Arial"/>
+          <w:sz w:val="20"/>
+          <w:lang w:val="de-DE"/>
+        </w:rPr>
+      </w:pPr>
+    </w:p>
+    <w:p>
+      <w:pPr>
+        <w:pStyle w:val="Summary"/>
+        <w:jc w:val="both"/>
+        <w:rPr>
+          <w:rFonts w:asciiTheme="minorHAnsi" w:hAnsiTheme="minorHAnsi" w:cs="Arial"/>
+          <w:sz w:val="20"/>
+          <w:lang w:val="de-DE"/>
+        </w:rPr>
+      </w:pPr>
+    </w:p>
+    <w:p>
+      <w:pPr>
+        <w:pStyle w:val="Summary"/>
+        <w:jc w:val="both"/>
+        <w:rPr>
+          <w:rFonts w:asciiTheme="minorHAnsi" w:hAnsiTheme="minorHAnsi" w:cs="Arial"/>
+          <w:sz w:val="20"/>
+          <w:lang w:val="de-DE"/>
+        </w:rPr>
+      </w:pPr>
+    </w:p>
+    <w:p>
+      <w:pPr>
+        <w:pStyle w:val="Default"/>
+        <w:jc w:val="both"/>
+      </w:pPr>
+    </w:p>
+    <w:p>
+      <w:pPr>
+        <w:pStyle w:val="Heading1"/>
+      </w:pPr>
+      <w:r>
+        <w:t>Concept</w:t>
+      </w:r>
+    </w:p>
+    <w:p>
+      <w:pPr>
+        <w:pStyle w:val="Default"/>
+        <w:jc w:val="both"/>
+      </w:pPr>
+    </w:p>
+    <w:p>
+      <w:pPr>
+        <w:pStyle w:val="Default"/>
+        <w:jc w:val="both"/>
+        <w:rPr>
+          <w:sz w:val="23"/>
+          <w:szCs w:val="23"/>
+        </w:rPr>
+      </w:pPr>
+      <w:r>
+        <w:t>The app was designed to cover the perceived gap of a comprehensive online s</w:t>
+      </w:r>
+      <w:r>
+        <w:t>ource for locations of Automatic</w:t>
+      </w:r>
+      <w:r>
+        <w:t xml:space="preserve"> Teller Machines (ATMs). As target customer</w:t>
+      </w:r>
+      <w:r>
+        <w:t>s</w:t>
+      </w:r>
+      <w:r>
+        <w:t xml:space="preserve"> we identified larger muncipalities, such as the City of Vienna, who would like to provide the location and additional information </w:t>
+      </w:r>
+      <w:r>
+        <w:t>on</w:t>
+      </w:r>
+      <w:r>
+        <w:t xml:space="preserve"> ATMs to its residents. A city employee that is experienced in t</w:t>
+      </w:r>
+      <w:r>
+        <w:t xml:space="preserve">he usage of mobile GIS systems would then visit the locations and map the ATMs on site. </w:t>
+      </w:r>
+      <w:r>
+        <w:t>An alternative strategy would be to make the app freely accessible and then build a ATM database with the help of voluntary contributers.</w:t>
+      </w:r>
+    </w:p>
+    <w:p>
+      <w:pPr>
+        <w:pStyle w:val="Default"/>
+        <w:jc w:val="both"/>
+        <w:rPr>
+          <w:sz w:val="23"/>
+          <w:szCs w:val="23"/>
+        </w:rPr>
+      </w:pPr>
+    </w:p>
+    <w:p>
+      <w:pPr>
+        <w:pStyle w:val="Summary"/>
+        <w:jc w:val="both"/>
+        <w:rPr>
+          <w:rFonts w:asciiTheme="minorHAnsi" w:hAnsiTheme="minorHAnsi" w:cs="Arial"/>
+          <w:sz w:val="20"/>
+          <w:lang w:val="en-GB"/>
+        </w:rPr>
+      </w:pPr>
+    </w:p>
+    <w:p>
+      <w:pPr>
+        <w:pStyle w:val="Summary"/>
+        <w:jc w:val="both"/>
+        <w:rPr>
+          <w:rFonts w:asciiTheme="minorHAnsi" w:hAnsiTheme="minorHAnsi" w:cs="Arial"/>
+          <w:sz w:val="20"/>
+          <w:lang w:val="en-GB"/>
+        </w:rPr>
+      </w:pPr>
+    </w:p>
+    <w:p>
+      <w:pPr>
+        <w:pStyle w:val="Default"/>
+        <w:jc w:val="both"/>
+        <w:rPr>
+          <w:sz w:val="32"/>
+        </w:rPr>
+      </w:pPr>
+    </w:p>
+    <w:p>
+      <w:pPr>
+        <w:pStyle w:val="Default"/>
+        <w:jc w:val="both"/>
+        <w:rPr>
+          <w:b/>
+          <w:bCs/>
+          <w:i/>
+          <w:iCs/>
+          <w:szCs w:val="21"/>
+        </w:rPr>
+      </w:pPr>
+      <w:r>
+        <w:rPr>
+          <w:sz w:val="28"/>
+          <w:szCs w:val="23"/>
+        </w:rPr>
+        <w:t>2. Describe your experiment (all steps from the design to the execution) and your findings</w:t>
+      </w:r>
+      <w:r>
+        <w:rPr>
+          <w:b/>
+          <w:bCs/>
+          <w:i/>
+          <w:iCs/>
+          <w:szCs w:val="21"/>
+        </w:rPr>
+        <w:t xml:space="preserve">(50 points) </w:t>
+      </w:r>
+    </w:p>
+    <w:p>
+      <w:pPr>
+        <w:pStyle w:val="Default"/>
+        <w:jc w:val="both"/>
+        <w:rPr>
+          <w:b/>
+          <w:bCs/>
+          <w:i/>
+          <w:iCs/>
+          <w:szCs w:val="21"/>
+        </w:rPr>
+      </w:pPr>
+    </w:p>
+    <w:p>
+      <w:pPr>
+        <w:pStyle w:val="Heading2"/>
+      </w:pPr>
+      <w:r>
+        <w:t>Planing:</w:t>
+      </w:r>
+    </w:p>
+    <w:p>
+      <w:pPr>
+        <w:pStyle w:val="Default"/>
+        <w:jc w:val="both"/>
+        <w:rPr>
+          <w:bCs/>
+          <w:iCs/>
+          <w:szCs w:val="21"/>
+        </w:rPr>
+      </w:pPr>
+      <w:r>
+        <w:rPr>
+          <w:bCs/>
+          <w:iCs/>
+          <w:szCs w:val="21"/>
+        </w:rPr>
+        <w:t>W</w:t>
+      </w:r>
+      <w:r>
+        <w:rPr>
+          <w:bCs/>
+          <w:iCs/>
+          <w:szCs w:val="21"/>
+        </w:rPr>
+        <w:t>e defined a route along which our test-</w:t>
+      </w:r>
+      <w:r>
+        <w:rPr>
+          <w:bCs/>
+          <w:iCs/>
+          <w:szCs w:val="21"/>
+        </w:rPr>
+        <w:t>ursers</w:t>
+      </w:r>
+      <w:r>
+        <w:rPr>
+          <w:bCs/>
+          <w:iCs/>
+          <w:szCs w:val="21"/>
+        </w:rPr>
+        <w:t xml:space="preserve"> </w:t>
+      </w:r>
+      <w:r>
+        <w:rPr>
+          <w:bCs/>
+          <w:iCs/>
+          <w:szCs w:val="21"/>
+        </w:rPr>
+        <w:t>were asked to map all ATMs th</w:t>
+      </w:r>
+      <w:r>
+        <w:rPr>
+          <w:bCs/>
+          <w:iCs/>
+          <w:szCs w:val="21"/>
+        </w:rPr>
+        <w:t>ey could find</w:t>
+      </w:r>
+      <w:r>
+        <w:rPr>
+          <w:bCs/>
+          <w:iCs/>
+          <w:szCs w:val="21"/>
+        </w:rPr>
+        <w:t>. The route features seven ATM locations and the test users were required to find and save the corresponding information (Bank, number of ATMs, opening hours, etc.)</w:t>
+      </w:r>
+      <w:r>
+        <w:rPr>
+          <w:bCs/>
+          <w:iCs/>
+          <w:szCs w:val="21"/>
+        </w:rPr>
+        <w:t xml:space="preserve">. </w:t>
+      </w:r>
+      <w:r>
+        <w:rPr>
+          <w:bCs/>
+          <w:iCs/>
+          <w:szCs w:val="21"/>
+        </w:rPr>
+        <w:t>We created a detailed</w:t>
+      </w:r>
+      <w:r>
+        <w:rPr>
+          <w:bCs/>
+          <w:iCs/>
+          <w:szCs w:val="21"/>
+        </w:rPr>
+        <w:t xml:space="preserve"> info sheet</w:t>
+      </w:r>
+      <w:r>
+        <w:rPr>
+          <w:bCs/>
+          <w:iCs/>
+          <w:szCs w:val="21"/>
+        </w:rPr>
+        <w:t xml:space="preserve"> for our test-users</w:t>
+      </w:r>
+      <w:r>
+        <w:rPr>
+          <w:bCs/>
+          <w:iCs/>
+          <w:szCs w:val="21"/>
+        </w:rPr>
+        <w:t xml:space="preserve"> that describes their task in seven easy steps and includes a</w:t>
+      </w:r>
+      <w:r>
+        <w:rPr>
+          <w:bCs/>
+          <w:iCs/>
+          <w:szCs w:val="21"/>
+        </w:rPr>
+        <w:t xml:space="preserve"> basic </w:t>
+      </w:r>
+      <w:r>
+        <w:rPr>
+          <w:bCs/>
+          <w:iCs/>
+          <w:szCs w:val="21"/>
+        </w:rPr>
+        <w:t xml:space="preserve">anonymous demographic questionnaire. </w:t>
+      </w:r>
+      <w:r>
+        <w:rPr>
+          <w:bCs/>
+          <w:iCs/>
+          <w:szCs w:val="21"/>
+        </w:rPr>
+        <w:t xml:space="preserve">It was </w:t>
+      </w:r>
+      <w:r>
+        <w:rPr>
+          <w:bCs/>
+          <w:iCs/>
+          <w:szCs w:val="21"/>
+        </w:rPr>
+        <w:t xml:space="preserve">decided to split our test users in two groups and </w:t>
+      </w:r>
+      <w:r>
+        <w:rPr>
+          <w:bCs/>
+          <w:iCs/>
+          <w:szCs w:val="21"/>
+        </w:rPr>
+        <w:t xml:space="preserve">provide each group with </w:t>
+      </w:r>
+      <w:r>
+        <w:rPr>
+          <w:bCs/>
+          <w:iCs/>
+          <w:szCs w:val="21"/>
+        </w:rPr>
+        <w:t>a different google-map layer in the background (satellite view and map view).</w:t>
+      </w:r>
+      <w:r>
+        <w:rPr>
+          <w:bCs/>
+          <w:iCs/>
+          <w:szCs w:val="21"/>
+        </w:rPr>
+        <w:t xml:space="preserve"> </w:t>
+      </w:r>
+    </w:p>
+    <w:p>
+      <w:pPr>
+        <w:pStyle w:val="Default"/>
+        <w:jc w:val="both"/>
+        <w:rPr>
+          <w:bCs/>
+          <w:iCs/>
+          <w:szCs w:val="21"/>
+        </w:rPr>
+      </w:pPr>
+    </w:p>
+    <w:p>
+      <w:pPr>
+        <w:pStyle w:val="Heading2"/>
+      </w:pPr>
+      <w:r>
+        <w:t>The Test:</w:t>
+      </w:r>
+    </w:p>
+    <w:p>
+      <w:pPr>
+        <w:pStyle w:val="Default"/>
+        <w:jc w:val="both"/>
+        <w:rPr>
+          <w:bCs/>
+          <w:iCs/>
+          <w:szCs w:val="21"/>
+        </w:rPr>
+      </w:pPr>
+      <w:r>
+        <w:rPr>
+          <w:bCs/>
+          <w:iCs/>
+          <w:szCs w:val="21"/>
+        </w:rPr>
+        <w:t xml:space="preserve">Before starting on the route the test-users were asked to complete a spatial abilities questionnaire and were given a short intro into the core functionality of our app. In order to come close to real life conditions non of the testers had previously seen the app. </w:t>
+      </w:r>
+      <w:r>
+        <w:rPr>
+          <w:bCs/>
+          <w:iCs/>
+          <w:szCs w:val="21"/>
+        </w:rPr>
+        <w:t xml:space="preserve">All tests were conducted </w:t>
+      </w:r>
+      <w:r>
+        <w:rPr>
+          <w:bCs/>
+          <w:iCs/>
+          <w:szCs w:val="21"/>
+        </w:rPr>
+        <w:t xml:space="preserve">at midday </w:t>
+      </w:r>
+      <w:r>
+        <w:rPr>
+          <w:bCs/>
+          <w:iCs/>
+          <w:szCs w:val="21"/>
+        </w:rPr>
+        <w:t>on the 16.1.2019 in clear conditions with temperatures around 6-8°C</w:t>
+      </w:r>
+      <w:r>
+        <w:rPr>
+          <w:bCs/>
+          <w:iCs/>
+          <w:szCs w:val="21"/>
+        </w:rPr>
+        <w:t>. We had seven participating test users, that were in turn provided with Nexus One mobil phones that featured the bankomat application.</w:t>
+      </w:r>
+    </w:p>
+    <w:p>
+      <w:pPr>
+        <w:pStyle w:val="Default"/>
+        <w:jc w:val="both"/>
+        <w:rPr>
+          <w:bCs/>
+          <w:iCs/>
+          <w:szCs w:val="21"/>
+        </w:rPr>
+      </w:pPr>
+    </w:p>
+    <w:p>
+      <w:pPr>
+        <w:pStyle w:val="Heading2"/>
+      </w:pPr>
+      <w:r>
+        <w:t>The Evaluation:</w:t>
+      </w:r>
+    </w:p>
+    <w:p>
+      <w:pPr>
+        <w:pStyle w:val="Default"/>
+        <w:jc w:val="both"/>
+        <w:rPr>
+          <w:szCs w:val="21"/>
+        </w:rPr>
+      </w:pPr>
+      <w:r>
+        <w:rPr>
+          <w:szCs w:val="21"/>
+        </w:rPr>
+        <w:t>Task description, questionnaires and mapped sessions we’re collected and transferred into Excel sheets</w:t>
+      </w:r>
+      <w:r>
+        <w:rPr>
+          <w:szCs w:val="21"/>
+        </w:rPr>
+        <w:t>. For UEQ a pre-existing evaluation sheet by Dr. Martin Schrepp was used, the TLX and SBSOS were evaluated according to specifications of these tests and our task sheet along with completion time and errors was evaluated with the help of scatter plots.</w:t>
+      </w:r>
+    </w:p>
+    <w:p>
+      <w:pPr>
+        <w:pStyle w:val="Default"/>
+        <w:jc w:val="both"/>
+        <w:rPr>
+          <w:szCs w:val="21"/>
+        </w:rPr>
+      </w:pPr>
+    </w:p>
+    <w:p>
+      <w:pPr>
+        <w:pStyle w:val="Default"/>
+        <w:jc w:val="both"/>
+        <w:rPr>
+          <w:b/>
+          <w:i/>
+          <w:szCs w:val="21"/>
+        </w:rPr>
+      </w:pPr>
+      <w:r>
+        <w:rPr>
+          <w:b/>
+          <w:i/>
+          <w:szCs w:val="21"/>
+        </w:rPr>
+        <w:t>TLX Workload:</w:t>
+      </w:r>
+    </w:p>
+    <w:p>
+      <w:pPr>
+        <w:pStyle w:val="Default"/>
+        <w:jc w:val="both"/>
+        <w:rPr>
+          <w:noProof/>
+        </w:rPr>
+      </w:pPr>
+      <w:r>
+        <w:rPr>
+          <w:noProof/>
+        </w:rPr>
+        <w:lastRenderedPageBreak/>
+        <w:t>The wor</w:t>
+      </w:r>
+      <w:r>
+        <w:rPr>
+          <w:noProof/>
+        </w:rPr>
+        <w:t xml:space="preserve">kload questionnaire by NASA asks the subjects to rate the workload in different </w:t>
+      </w:r>
+    </w:p>
+    <w:p>
+      <w:pPr>
+        <w:pStyle w:val="Default"/>
+        <w:jc w:val="both"/>
+        <w:rPr>
+          <w:noProof/>
+        </w:rPr>
+      </w:pPr>
+      <w:r>
+        <w:rPr>
+          <w:noProof/>
+        </w:rPr>
+        <w:t>categories on a scale from 0 to 100 (in steps of 5). The categories can be weighted according to the needs of the study or a RawTLX can be conducted. The ratings are adjusted accordingly and the sum of the adjusted result is divided by 15 for the weighted rating</w:t>
+      </w:r>
+    </w:p>
+    <w:p>
+      <w:pPr>
+        <w:pStyle w:val="Default"/>
+        <w:jc w:val="center"/>
+      </w:pPr>
+      <w:r>
+        <w:rPr>
+          <w:noProof/>
+        </w:rPr>
+        <w:drawing>
+          <wp:inline distT="0" distB="0" distL="0" distR="0">
+            <wp:extent cx="3352800" cy="4221313"/>
+            <wp:effectExtent l="0" t="0" r="0" b="8255"/>
+            <wp:docPr id="4" name="Picture 4" descr="A screenshot of a cell phone&#10;&#10;Description generated with very high confidence"/>
+            <wp:cNvGraphicFramePr>
+              <a:graphicFrameLocks xmlns:a="http://schemas.openxmlformats.org/drawingml/2006/main" noChangeAspect="1"/>
+            </wp:cNvGraphicFramePr>
+            <a:graphic xmlns:a="http://schemas.openxmlformats.org/drawingml/2006/main">
+              <a:graphicData uri="http://schemas.openxmlformats.org/drawingml/2006/picture">
+                <pic:pic xmlns:pic="http://schemas.openxmlformats.org/drawingml/2006/picture">
+                  <pic:nvPicPr>
+                    <pic:cNvPr id="4" name="bankomap.png"/>
+                    <pic:cNvPicPr/>
+                  </pic:nvPicPr>
+                  <pic:blipFill rotWithShape="1">
+                    <a:blip r:embed="rId9">
+                      <a:extLst>
+                        <a:ext uri="{28A0092B-C50C-407E-A947-70E740481C1C}">
+                          <a14:useLocalDpi xmlns:a14="http://schemas.microsoft.com/office/drawing/2010/main" val="0"/>
+                        </a:ext>
+                      </a:extLst>
+                    </a:blip>
+                    <a:srcRect t="1947" r="640"/>
+                    <a:stretch/>
+                  </pic:blipFill>
+                  <pic:spPr bwMode="auto">
+                    <a:xfrm>
+                      <a:off x="0" y="0"/>
+                      <a:ext cx="3354323" cy="4223231"/>
+                    </a:xfrm>
+                    <a:prstGeom prst="rect">
+                      <a:avLst/>
+                    </a:prstGeom>
+                    <a:ln>
+                      <a:noFill/>
+                    </a:ln>
+                    <a:extLst>
+                      <a:ext uri="{53640926-AAD7-44D8-BBD7-CCE9431645EC}">
+                        <a14:shadowObscured xmlns:a14="http://schemas.microsoft.com/office/drawing/2010/main"/>
+                      </a:ext>
+                    </a:extLst>
+                  </pic:spPr>
+                </pic:pic>
+              </a:graphicData>
+            </a:graphic>
+          </wp:inline>
+        </w:drawing>
+      </w:r>
+    </w:p>
+    <w:p>
+      <w:pPr>
+        <w:pStyle w:val="Caption"/>
+        <w:ind w:left="851" w:right="1452" w:firstLine="992"/>
+        <w:jc w:val="center"/>
+        <w:rPr>
+          <w:sz w:val="20"/>
+          <w:szCs w:val="21"/>
+          <w:lang w:val="en-GB"/>
+        </w:rPr>
+      </w:pPr>
+      <w:r>
+        <w:rPr>
+          <w:sz w:val="20"/>
+          <w:lang w:val="en-GB"/>
+        </w:rPr>
+        <w:t xml:space="preserve">Figure </w:t>
+      </w:r>
+      <w:r>
+        <w:rPr>
+          <w:sz w:val="20"/>
+        </w:rPr>
+        <w:fldChar w:fldCharType="begin"/>
+      </w:r>
+      <w:r>
+        <w:rPr>
+          <w:sz w:val="20"/>
+          <w:lang w:val="en-GB"/>
+        </w:rPr>
+        <w:instrText xml:space="preserve"> SEQ Figure \* ARABIC </w:instrText>
+      </w:r>
+      <w:r>
+        <w:rPr>
+          <w:sz w:val="20"/>
+        </w:rPr>
+        <w:fldChar w:fldCharType="separate"/>
+      </w:r>
+      <w:r>
+        <w:rPr>
+          <w:noProof/>
+          <w:sz w:val="20"/>
+          <w:lang w:val="en-GB"/>
+        </w:rPr>
+        <w:t>1</w:t>
+      </w:r>
+      <w:r>
+        <w:rPr>
+          <w:sz w:val="20"/>
+        </w:rPr>
+        <w:fldChar w:fldCharType="end"/>
+      </w:r>
+      <w:r>
+        <w:rPr>
+          <w:sz w:val="20"/>
+          <w:lang w:val="en-GB"/>
+        </w:rPr>
+        <w:t>: TLX weighting and rating</w:t>
+      </w:r>
+      <w:r>
+        <w:rPr>
+          <w:sz w:val="20"/>
+          <w:lang w:val="en-GB"/>
+        </w:rPr>
+        <w:t xml:space="preserve"> of Tester2 with a focus </w:t>
+      </w:r>
+      <w:r>
+        <w:rPr>
+          <w:sz w:val="20"/>
+          <w:lang w:val="en-GB"/>
+        </w:rPr>
+        <w:t>on temporal demand as opposed to</w:t>
+      </w:r>
+      <w:r>
+        <w:rPr>
+          <w:sz w:val="20"/>
+          <w:lang w:val="en-GB"/>
+        </w:rPr>
+        <w:t xml:space="preserve"> mental demand.</w:t>
+      </w:r>
+    </w:p>
+    <w:p>
+      <w:pPr>
+        <w:pStyle w:val="Summary"/>
+        <w:jc w:val="both"/>
+        <w:rPr>
+          <w:rFonts w:asciiTheme="minorHAnsi" w:hAnsiTheme="minorHAnsi" w:cs="Arial"/>
+          <w:lang w:val="en-GB"/>
+        </w:rPr>
+      </w:pPr>
+    </w:p>
+    <w:p>
+      <w:pPr>
+        <w:pStyle w:val="Default"/>
+        <w:jc w:val="both"/>
+        <w:rPr>
+          <w:szCs w:val="21"/>
+        </w:rPr>
+      </w:pPr>
+      <w:r>
+        <w:rPr>
+          <w:szCs w:val="21"/>
+        </w:rPr>
+        <w:t>TLX results:</w:t>
+      </w:r>
+    </w:p>
+    <w:p>
+      <w:pPr>
+        <w:pStyle w:val="Default"/>
+        <w:jc w:val="both"/>
+        <w:rPr>
+          <w:szCs w:val="21"/>
+        </w:rPr>
+      </w:pPr>
+    </w:p>
+    <w:tbl>
+      <w:tblPr>
+        <w:tblW w:w="8642" w:type="dxa"/>
+        <w:tblLook w:val="04A0" w:firstRow="1" w:lastRow="0" w:firstColumn="1" w:lastColumn="0" w:noHBand="0" w:noVBand="1"/>
+      </w:tblPr>
+      <w:tblGrid>
+        <w:gridCol w:w="1696"/>
+        <w:gridCol w:w="993"/>
+        <w:gridCol w:w="992"/>
+        <w:gridCol w:w="992"/>
+        <w:gridCol w:w="992"/>
+        <w:gridCol w:w="993"/>
+        <w:gridCol w:w="992"/>
+        <w:gridCol w:w="992"/>
+      </w:tblGrid>
+      <w:tr>
+        <w:trPr>
+          <w:trHeight w:val="288"/>
+        </w:trPr>
+        <w:tc>
+          <w:tcPr>
+            <w:tcW w:w="1696" w:type="dxa"/>
+            <w:tcBorders>
+              <w:top w:val="single" w:sz="4" w:space="0" w:color="auto"/>
+              <w:left w:val="single" w:sz="4" w:space="0" w:color="auto"/>
+              <w:bottom w:val="single" w:sz="4" w:space="0" w:color="auto"/>
+              <w:right w:val="single" w:sz="4" w:space="0" w:color="auto"/>
+            </w:tcBorders>
+            <w:shd w:val="clear" w:color="000000" w:fill="8EA9DB"/>
+            <w:noWrap/>
+            <w:vAlign w:val="bottom"/>
+            <w:hideMark/>
+          </w:tcPr>
+          <w:p>
+            <w:pPr>
+              <w:jc w:val="left"/>
+              <w:rPr>
+                <w:rFonts w:ascii="Calibri" w:hAnsi="Calibri" w:cs="Calibri"/>
+                <w:b/>
+                <w:bCs/>
+                <w:color w:val="000000"/>
+                <w:sz w:val="22"/>
+                <w:szCs w:val="22"/>
+                <w:lang w:val="en-GB" w:eastAsia="en-GB"/>
+              </w:rPr>
+            </w:pPr>
+            <w:r>
+              <w:rPr>
+                <w:rFonts w:ascii="Calibri" w:hAnsi="Calibri" w:cs="Calibri"/>
+                <w:b/>
+                <w:bCs/>
+                <w:color w:val="000000"/>
+                <w:sz w:val="22"/>
+                <w:szCs w:val="22"/>
+                <w:lang w:val="en-GB" w:eastAsia="en-GB"/>
+              </w:rPr>
+              <w:t>subject</w:t>
+            </w:r>
+          </w:p>
+        </w:tc>
+        <w:tc>
+          <w:tcPr>
+            <w:tcW w:w="993" w:type="dxa"/>
+            <w:tcBorders>
+              <w:top w:val="single" w:sz="4" w:space="0" w:color="auto"/>
+              <w:left w:val="nil"/>
+              <w:bottom w:val="single" w:sz="4" w:space="0" w:color="auto"/>
+              <w:right w:val="single" w:sz="4" w:space="0" w:color="auto"/>
+            </w:tcBorders>
+            <w:shd w:val="clear" w:color="000000" w:fill="8EA9DB"/>
+            <w:noWrap/>
+            <w:vAlign w:val="bottom"/>
+            <w:hideMark/>
+          </w:tcPr>
+          <w:p>
+            <w:pPr>
+              <w:jc w:val="center"/>
+              <w:rPr>
+                <w:rFonts w:ascii="Calibri" w:hAnsi="Calibri" w:cs="Calibri"/>
+                <w:color w:val="000000"/>
+                <w:sz w:val="22"/>
+                <w:szCs w:val="22"/>
+                <w:lang w:val="en-GB" w:eastAsia="en-GB"/>
+              </w:rPr>
+            </w:pPr>
+            <w:r>
+              <w:rPr>
+                <w:rFonts w:ascii="Calibri" w:hAnsi="Calibri" w:cs="Calibri"/>
+                <w:color w:val="000000"/>
+                <w:sz w:val="22"/>
+                <w:szCs w:val="22"/>
+                <w:lang w:val="en-GB" w:eastAsia="en-GB"/>
+              </w:rPr>
+              <w:t>Tester 1</w:t>
+            </w:r>
+          </w:p>
+        </w:tc>
+        <w:tc>
+          <w:tcPr>
+            <w:tcW w:w="992" w:type="dxa"/>
+            <w:tcBorders>
+              <w:top w:val="single" w:sz="4" w:space="0" w:color="auto"/>
+              <w:left w:val="nil"/>
+              <w:bottom w:val="single" w:sz="4" w:space="0" w:color="auto"/>
+              <w:right w:val="single" w:sz="4" w:space="0" w:color="auto"/>
+            </w:tcBorders>
+            <w:shd w:val="clear" w:color="000000" w:fill="8EA9DB"/>
+            <w:noWrap/>
+            <w:vAlign w:val="bottom"/>
+            <w:hideMark/>
+          </w:tcPr>
+          <w:p>
+            <w:pPr>
+              <w:jc w:val="center"/>
+              <w:rPr>
+                <w:rFonts w:ascii="Calibri" w:hAnsi="Calibri" w:cs="Calibri"/>
+                <w:color w:val="000000"/>
+                <w:sz w:val="22"/>
+                <w:szCs w:val="22"/>
+                <w:lang w:val="en-GB" w:eastAsia="en-GB"/>
+              </w:rPr>
+            </w:pPr>
+            <w:r>
+              <w:rPr>
+                <w:rFonts w:ascii="Calibri" w:hAnsi="Calibri" w:cs="Calibri"/>
+                <w:color w:val="000000"/>
+                <w:sz w:val="22"/>
+                <w:szCs w:val="22"/>
+                <w:lang w:val="en-GB" w:eastAsia="en-GB"/>
+              </w:rPr>
+              <w:t>Tester 2</w:t>
+            </w:r>
+          </w:p>
+        </w:tc>
+        <w:tc>
+          <w:tcPr>
+            <w:tcW w:w="992" w:type="dxa"/>
+            <w:tcBorders>
+              <w:top w:val="single" w:sz="4" w:space="0" w:color="auto"/>
+              <w:left w:val="nil"/>
+              <w:bottom w:val="single" w:sz="4" w:space="0" w:color="auto"/>
+              <w:right w:val="single" w:sz="4" w:space="0" w:color="auto"/>
+            </w:tcBorders>
+            <w:shd w:val="clear" w:color="000000" w:fill="8EA9DB"/>
+            <w:noWrap/>
+            <w:vAlign w:val="bottom"/>
+            <w:hideMark/>
+          </w:tcPr>
+          <w:p>
+            <w:pPr>
+              <w:jc w:val="center"/>
+              <w:rPr>
+                <w:rFonts w:ascii="Calibri" w:hAnsi="Calibri" w:cs="Calibri"/>
+                <w:color w:val="000000"/>
+                <w:sz w:val="22"/>
+                <w:szCs w:val="22"/>
+                <w:lang w:val="en-GB" w:eastAsia="en-GB"/>
+              </w:rPr>
+            </w:pPr>
+            <w:r>
+              <w:rPr>
+                <w:rFonts w:ascii="Calibri" w:hAnsi="Calibri" w:cs="Calibri"/>
+                <w:color w:val="000000"/>
+                <w:sz w:val="22"/>
+                <w:szCs w:val="22"/>
+                <w:lang w:val="en-GB" w:eastAsia="en-GB"/>
+              </w:rPr>
+              <w:t>Tester 3</w:t>
+            </w:r>
+          </w:p>
+        </w:tc>
+        <w:tc>
+          <w:tcPr>
+            <w:tcW w:w="992" w:type="dxa"/>
+            <w:tcBorders>
+              <w:top w:val="single" w:sz="4" w:space="0" w:color="auto"/>
+              <w:left w:val="nil"/>
+              <w:bottom w:val="single" w:sz="4" w:space="0" w:color="auto"/>
+              <w:right w:val="single" w:sz="4" w:space="0" w:color="auto"/>
+            </w:tcBorders>
+            <w:shd w:val="clear" w:color="000000" w:fill="8EA9DB"/>
+            <w:noWrap/>
+            <w:vAlign w:val="bottom"/>
+            <w:hideMark/>
+          </w:tcPr>
+          <w:p>
+            <w:pPr>
+              <w:jc w:val="center"/>
+              <w:rPr>
+                <w:rFonts w:ascii="Calibri" w:hAnsi="Calibri" w:cs="Calibri"/>
+                <w:color w:val="000000"/>
+                <w:sz w:val="22"/>
+                <w:szCs w:val="22"/>
+                <w:lang w:val="en-GB" w:eastAsia="en-GB"/>
+              </w:rPr>
+            </w:pPr>
+            <w:r>
+              <w:rPr>
+                <w:rFonts w:ascii="Calibri" w:hAnsi="Calibri" w:cs="Calibri"/>
+                <w:color w:val="000000"/>
+                <w:sz w:val="22"/>
+                <w:szCs w:val="22"/>
+                <w:lang w:val="en-GB" w:eastAsia="en-GB"/>
+              </w:rPr>
+              <w:t>Tester 4</w:t>
+            </w:r>
+          </w:p>
+        </w:tc>
+        <w:tc>
+          <w:tcPr>
+            <w:tcW w:w="993" w:type="dxa"/>
+            <w:tcBorders>
+              <w:top w:val="single" w:sz="4" w:space="0" w:color="auto"/>
+              <w:left w:val="nil"/>
+              <w:bottom w:val="single" w:sz="4" w:space="0" w:color="auto"/>
+              <w:right w:val="single" w:sz="4" w:space="0" w:color="auto"/>
+            </w:tcBorders>
+            <w:shd w:val="clear" w:color="000000" w:fill="8EA9DB"/>
+            <w:noWrap/>
+            <w:vAlign w:val="bottom"/>
+            <w:hideMark/>
+          </w:tcPr>
+          <w:p>
+            <w:pPr>
+              <w:jc w:val="center"/>
+              <w:rPr>
+                <w:rFonts w:ascii="Calibri" w:hAnsi="Calibri" w:cs="Calibri"/>
+                <w:color w:val="000000"/>
+                <w:sz w:val="22"/>
+                <w:szCs w:val="22"/>
+                <w:lang w:val="en-GB" w:eastAsia="en-GB"/>
+              </w:rPr>
+            </w:pPr>
+            <w:r>
+              <w:rPr>
+                <w:rFonts w:ascii="Calibri" w:hAnsi="Calibri" w:cs="Calibri"/>
+                <w:color w:val="000000"/>
+                <w:sz w:val="22"/>
+                <w:szCs w:val="22"/>
+                <w:lang w:val="en-GB" w:eastAsia="en-GB"/>
+              </w:rPr>
+              <w:t>Tester 5</w:t>
+            </w:r>
+          </w:p>
+        </w:tc>
+        <w:tc>
+          <w:tcPr>
+            <w:tcW w:w="992" w:type="dxa"/>
+            <w:tcBorders>
+              <w:top w:val="single" w:sz="4" w:space="0" w:color="auto"/>
+              <w:left w:val="nil"/>
+              <w:bottom w:val="single" w:sz="4" w:space="0" w:color="auto"/>
+              <w:right w:val="single" w:sz="4" w:space="0" w:color="auto"/>
+            </w:tcBorders>
+            <w:shd w:val="clear" w:color="000000" w:fill="8EA9DB"/>
+            <w:noWrap/>
+            <w:vAlign w:val="bottom"/>
+            <w:hideMark/>
+          </w:tcPr>
+          <w:p>
+            <w:pPr>
+              <w:jc w:val="center"/>
+              <w:rPr>
+                <w:rFonts w:ascii="Calibri" w:hAnsi="Calibri" w:cs="Calibri"/>
+                <w:color w:val="000000"/>
+                <w:sz w:val="22"/>
+                <w:szCs w:val="22"/>
+                <w:lang w:val="en-GB" w:eastAsia="en-GB"/>
+              </w:rPr>
+            </w:pPr>
+            <w:r>
+              <w:rPr>
+                <w:rFonts w:ascii="Calibri" w:hAnsi="Calibri" w:cs="Calibri"/>
+                <w:color w:val="000000"/>
+                <w:sz w:val="22"/>
+                <w:szCs w:val="22"/>
+                <w:lang w:val="en-GB" w:eastAsia="en-GB"/>
+              </w:rPr>
+              <w:t>Tester 6</w:t>
+            </w:r>
+          </w:p>
+        </w:tc>
+        <w:tc>
+          <w:tcPr>
+            <w:tcW w:w="992" w:type="dxa"/>
+            <w:tcBorders>
+              <w:top w:val="single" w:sz="4" w:space="0" w:color="auto"/>
+              <w:left w:val="nil"/>
+              <w:bottom w:val="single" w:sz="4" w:space="0" w:color="auto"/>
+              <w:right w:val="single" w:sz="4" w:space="0" w:color="auto"/>
+            </w:tcBorders>
+            <w:shd w:val="clear" w:color="000000" w:fill="8EA9DB"/>
+            <w:noWrap/>
+            <w:vAlign w:val="bottom"/>
+            <w:hideMark/>
+          </w:tcPr>
+          <w:p>
+            <w:pPr>
+              <w:jc w:val="center"/>
+              <w:rPr>
+                <w:rFonts w:ascii="Calibri" w:hAnsi="Calibri" w:cs="Calibri"/>
+                <w:color w:val="000000"/>
+                <w:sz w:val="22"/>
+                <w:szCs w:val="22"/>
+                <w:lang w:val="en-GB" w:eastAsia="en-GB"/>
+              </w:rPr>
+            </w:pPr>
+            <w:r>
+              <w:rPr>
+                <w:rFonts w:ascii="Calibri" w:hAnsi="Calibri" w:cs="Calibri"/>
+                <w:color w:val="000000"/>
+                <w:sz w:val="22"/>
+                <w:szCs w:val="22"/>
+                <w:lang w:val="en-GB" w:eastAsia="en-GB"/>
+              </w:rPr>
+              <w:t>Tester 7</w:t>
+            </w:r>
+          </w:p>
+        </w:tc>
+      </w:tr>
+      <w:tr>
+        <w:trPr>
+          <w:trHeight w:val="288"/>
+        </w:trPr>
+        <w:tc>
+          <w:tcPr>
+            <w:tcW w:w="1696" w:type="dxa"/>
+            <w:tcBorders>
+              <w:top w:val="nil"/>
+              <w:left w:val="single" w:sz="4" w:space="0" w:color="auto"/>
+              <w:bottom w:val="single" w:sz="4" w:space="0" w:color="auto"/>
+              <w:right w:val="single" w:sz="4" w:space="0" w:color="auto"/>
+            </w:tcBorders>
+            <w:shd w:val="clear" w:color="auto" w:fill="auto"/>
+            <w:noWrap/>
+            <w:vAlign w:val="bottom"/>
+            <w:hideMark/>
+          </w:tcPr>
+          <w:p>
+            <w:pPr>
+              <w:jc w:val="left"/>
+              <w:rPr>
+                <w:rFonts w:ascii="Calibri" w:hAnsi="Calibri" w:cs="Calibri"/>
+                <w:b/>
+                <w:bCs/>
+                <w:color w:val="000000"/>
+                <w:sz w:val="22"/>
+                <w:szCs w:val="22"/>
+                <w:lang w:val="en-GB" w:eastAsia="en-GB"/>
+              </w:rPr>
+            </w:pPr>
+            <w:r>
+              <w:rPr>
+                <w:rFonts w:ascii="Calibri" w:hAnsi="Calibri" w:cs="Calibri"/>
+                <w:b/>
+                <w:bCs/>
+                <w:color w:val="000000"/>
+                <w:sz w:val="22"/>
+                <w:szCs w:val="22"/>
+                <w:lang w:val="en-GB" w:eastAsia="en-GB"/>
+              </w:rPr>
+              <w:t>weighted rating</w:t>
+            </w:r>
+          </w:p>
+        </w:tc>
+        <w:tc>
+          <w:tcPr>
+            <w:tcW w:w="993" w:type="dxa"/>
+            <w:tcBorders>
+              <w:top w:val="nil"/>
+              <w:left w:val="nil"/>
+              <w:bottom w:val="single" w:sz="4" w:space="0" w:color="auto"/>
+              <w:right w:val="single" w:sz="4" w:space="0" w:color="auto"/>
+            </w:tcBorders>
+            <w:shd w:val="clear" w:color="auto" w:fill="auto"/>
+            <w:noWrap/>
+            <w:vAlign w:val="bottom"/>
+            <w:hideMark/>
+          </w:tcPr>
+          <w:p>
+            <w:pPr>
+              <w:jc w:val="center"/>
+              <w:rPr>
+                <w:rFonts w:ascii="Calibri" w:hAnsi="Calibri" w:cs="Calibri"/>
+                <w:color w:val="000000"/>
+                <w:sz w:val="22"/>
+                <w:szCs w:val="22"/>
+                <w:lang w:val="en-GB" w:eastAsia="en-GB"/>
+              </w:rPr>
+            </w:pPr>
+            <w:r>
+              <w:rPr>
+                <w:rFonts w:ascii="Calibri" w:hAnsi="Calibri" w:cs="Calibri"/>
+                <w:color w:val="000000"/>
+                <w:sz w:val="22"/>
+                <w:szCs w:val="22"/>
+                <w:lang w:val="en-GB" w:eastAsia="en-GB"/>
+              </w:rPr>
+              <w:t>27.667</w:t>
+            </w:r>
+          </w:p>
+        </w:tc>
+        <w:tc>
+          <w:tcPr>
+            <w:tcW w:w="992" w:type="dxa"/>
+            <w:tcBorders>
+              <w:top w:val="nil"/>
+              <w:left w:val="nil"/>
+              <w:bottom w:val="single" w:sz="4" w:space="0" w:color="auto"/>
+              <w:right w:val="single" w:sz="4" w:space="0" w:color="auto"/>
+            </w:tcBorders>
+            <w:shd w:val="clear" w:color="auto" w:fill="auto"/>
+            <w:noWrap/>
+            <w:vAlign w:val="bottom"/>
+            <w:hideMark/>
+          </w:tcPr>
+          <w:p>
+            <w:pPr>
+              <w:jc w:val="center"/>
+              <w:rPr>
+                <w:rFonts w:ascii="Calibri" w:hAnsi="Calibri" w:cs="Calibri"/>
+                <w:color w:val="000000"/>
+                <w:sz w:val="22"/>
+                <w:szCs w:val="22"/>
+                <w:lang w:val="en-GB" w:eastAsia="en-GB"/>
+              </w:rPr>
+            </w:pPr>
+            <w:r>
+              <w:rPr>
+                <w:rFonts w:ascii="Calibri" w:hAnsi="Calibri" w:cs="Calibri"/>
+                <w:color w:val="000000"/>
+                <w:sz w:val="22"/>
+                <w:szCs w:val="22"/>
+                <w:lang w:val="en-GB" w:eastAsia="en-GB"/>
+              </w:rPr>
+              <w:t>44.333</w:t>
+            </w:r>
+          </w:p>
+        </w:tc>
+        <w:tc>
+          <w:tcPr>
+            <w:tcW w:w="992" w:type="dxa"/>
+            <w:tcBorders>
+              <w:top w:val="nil"/>
+              <w:left w:val="nil"/>
+              <w:bottom w:val="single" w:sz="4" w:space="0" w:color="auto"/>
+              <w:right w:val="single" w:sz="4" w:space="0" w:color="auto"/>
+            </w:tcBorders>
+            <w:shd w:val="clear" w:color="auto" w:fill="auto"/>
+            <w:noWrap/>
+            <w:vAlign w:val="bottom"/>
+            <w:hideMark/>
+          </w:tcPr>
+          <w:p>
+            <w:pPr>
+              <w:jc w:val="center"/>
+              <w:rPr>
+                <w:rFonts w:ascii="Calibri" w:hAnsi="Calibri" w:cs="Calibri"/>
+                <w:color w:val="000000"/>
+                <w:sz w:val="22"/>
+                <w:szCs w:val="22"/>
+                <w:lang w:val="en-GB" w:eastAsia="en-GB"/>
+              </w:rPr>
+            </w:pPr>
+            <w:r>
+              <w:rPr>
+                <w:rFonts w:ascii="Calibri" w:hAnsi="Calibri" w:cs="Calibri"/>
+                <w:color w:val="000000"/>
+                <w:sz w:val="22"/>
+                <w:szCs w:val="22"/>
+                <w:lang w:val="en-GB" w:eastAsia="en-GB"/>
+              </w:rPr>
+              <w:t>0.667</w:t>
+            </w:r>
+          </w:p>
+        </w:tc>
+        <w:tc>
+          <w:tcPr>
+            <w:tcW w:w="992" w:type="dxa"/>
+            <w:tcBorders>
+              <w:top w:val="nil"/>
+              <w:left w:val="nil"/>
+              <w:bottom w:val="single" w:sz="4" w:space="0" w:color="auto"/>
+              <w:right w:val="single" w:sz="4" w:space="0" w:color="auto"/>
+            </w:tcBorders>
+            <w:shd w:val="clear" w:color="auto" w:fill="auto"/>
+            <w:noWrap/>
+            <w:vAlign w:val="bottom"/>
+            <w:hideMark/>
+          </w:tcPr>
+          <w:p>
+            <w:pPr>
+              <w:jc w:val="center"/>
+              <w:rPr>
+                <w:rFonts w:ascii="Calibri" w:hAnsi="Calibri" w:cs="Calibri"/>
+                <w:color w:val="000000"/>
+                <w:sz w:val="22"/>
+                <w:szCs w:val="22"/>
+                <w:lang w:val="en-GB" w:eastAsia="en-GB"/>
+              </w:rPr>
+            </w:pPr>
+            <w:r>
+              <w:rPr>
+                <w:rFonts w:ascii="Calibri" w:hAnsi="Calibri" w:cs="Calibri"/>
+                <w:color w:val="000000"/>
+                <w:sz w:val="22"/>
+                <w:szCs w:val="22"/>
+                <w:lang w:val="en-GB" w:eastAsia="en-GB"/>
+              </w:rPr>
+              <w:t>29.667</w:t>
+            </w:r>
+          </w:p>
+        </w:tc>
+        <w:tc>
+          <w:tcPr>
+            <w:tcW w:w="993" w:type="dxa"/>
+            <w:tcBorders>
+              <w:top w:val="nil"/>
+              <w:left w:val="nil"/>
+              <w:bottom w:val="single" w:sz="4" w:space="0" w:color="auto"/>
+              <w:right w:val="single" w:sz="4" w:space="0" w:color="auto"/>
+            </w:tcBorders>
+            <w:shd w:val="clear" w:color="auto" w:fill="auto"/>
+            <w:noWrap/>
+            <w:vAlign w:val="bottom"/>
+            <w:hideMark/>
+          </w:tcPr>
+          <w:p>
+            <w:pPr>
+              <w:jc w:val="center"/>
+              <w:rPr>
+                <w:rFonts w:ascii="Calibri" w:hAnsi="Calibri" w:cs="Calibri"/>
+                <w:color w:val="000000"/>
+                <w:sz w:val="22"/>
+                <w:szCs w:val="22"/>
+                <w:lang w:val="en-GB" w:eastAsia="en-GB"/>
+              </w:rPr>
+            </w:pPr>
+            <w:r>
+              <w:rPr>
+                <w:rFonts w:ascii="Calibri" w:hAnsi="Calibri" w:cs="Calibri"/>
+                <w:color w:val="000000"/>
+                <w:sz w:val="22"/>
+                <w:szCs w:val="22"/>
+                <w:lang w:val="en-GB" w:eastAsia="en-GB"/>
+              </w:rPr>
+              <w:t>22.667</w:t>
+            </w:r>
+          </w:p>
+        </w:tc>
+        <w:tc>
+          <w:tcPr>
+            <w:tcW w:w="992" w:type="dxa"/>
+            <w:tcBorders>
+              <w:top w:val="nil"/>
+              <w:left w:val="nil"/>
+              <w:bottom w:val="single" w:sz="4" w:space="0" w:color="auto"/>
+              <w:right w:val="single" w:sz="4" w:space="0" w:color="auto"/>
+            </w:tcBorders>
+            <w:shd w:val="clear" w:color="auto" w:fill="auto"/>
+            <w:noWrap/>
+            <w:vAlign w:val="bottom"/>
+            <w:hideMark/>
+          </w:tcPr>
+          <w:p>
+            <w:pPr>
+              <w:jc w:val="center"/>
+              <w:rPr>
+                <w:rFonts w:ascii="Calibri" w:hAnsi="Calibri" w:cs="Calibri"/>
+                <w:color w:val="000000"/>
+                <w:sz w:val="22"/>
+                <w:szCs w:val="22"/>
+                <w:lang w:val="en-GB" w:eastAsia="en-GB"/>
+              </w:rPr>
+            </w:pPr>
+            <w:r>
+              <w:rPr>
+                <w:rFonts w:ascii="Calibri" w:hAnsi="Calibri" w:cs="Calibri"/>
+                <w:color w:val="000000"/>
+                <w:sz w:val="22"/>
+                <w:szCs w:val="22"/>
+                <w:lang w:val="en-GB" w:eastAsia="en-GB"/>
+              </w:rPr>
+              <w:t>33.667</w:t>
+            </w:r>
+          </w:p>
+        </w:tc>
+        <w:tc>
+          <w:tcPr>
+            <w:tcW w:w="992" w:type="dxa"/>
+            <w:tcBorders>
+              <w:top w:val="nil"/>
+              <w:left w:val="nil"/>
+              <w:bottom w:val="single" w:sz="4" w:space="0" w:color="auto"/>
+              <w:right w:val="single" w:sz="4" w:space="0" w:color="auto"/>
+            </w:tcBorders>
+            <w:shd w:val="clear" w:color="auto" w:fill="auto"/>
+            <w:noWrap/>
+            <w:vAlign w:val="bottom"/>
+            <w:hideMark/>
+          </w:tcPr>
+          <w:p>
+            <w:pPr>
+              <w:jc w:val="center"/>
+              <w:rPr>
+                <w:rFonts w:ascii="Calibri" w:hAnsi="Calibri" w:cs="Calibri"/>
+                <w:color w:val="000000"/>
+                <w:sz w:val="22"/>
+                <w:szCs w:val="22"/>
+                <w:lang w:val="en-GB" w:eastAsia="en-GB"/>
+              </w:rPr>
+            </w:pPr>
+            <w:r>
+              <w:rPr>
+                <w:rFonts w:ascii="Calibri" w:hAnsi="Calibri" w:cs="Calibri"/>
+                <w:color w:val="000000"/>
+                <w:sz w:val="22"/>
+                <w:szCs w:val="22"/>
+                <w:lang w:val="en-GB" w:eastAsia="en-GB"/>
+              </w:rPr>
+              <w:t>29.500</w:t>
+            </w:r>
+          </w:p>
+        </w:tc>
+      </w:tr>
+    </w:tbl>
+    <w:p>
+      <w:pPr>
+        <w:pStyle w:val="Default"/>
+        <w:jc w:val="both"/>
+        <w:rPr>
+          <w:szCs w:val="21"/>
+        </w:rPr>
+      </w:pPr>
+    </w:p>
+    <w:p>
+      <w:pPr>
+        <w:pStyle w:val="Default"/>
+        <w:jc w:val="both"/>
+        <w:rPr>
+          <w:szCs w:val="21"/>
+        </w:rPr>
+      </w:pPr>
+    </w:p>
+    <w:p>
+      <w:pPr>
+        <w:pStyle w:val="Default"/>
+        <w:jc w:val="both"/>
+        <w:rPr>
+          <w:szCs w:val="21"/>
+        </w:rPr>
+      </w:pPr>
+      <w:r>
+        <w:rPr>
+          <w:szCs w:val="21"/>
+        </w:rPr>
+        <w:t>SBSOS:</w:t>
+      </w:r>
+    </w:p>
+    <w:p>
+      <w:pPr>
+        <w:pStyle w:val="Default"/>
+        <w:jc w:val="both"/>
+        <w:rPr>
+          <w:szCs w:val="21"/>
+        </w:rPr>
+      </w:pPr>
+    </w:p>
+    <w:p>
+      <w:pPr>
+        <w:pStyle w:val="Default"/>
+        <w:jc w:val="both"/>
+        <w:rPr>
+          <w:szCs w:val="21"/>
+        </w:rPr>
+      </w:pPr>
+    </w:p>
+    <w:p>
+      <w:pPr>
+        <w:pStyle w:val="Summary"/>
+        <w:jc w:val="both"/>
+        <w:rPr>
+          <w:rFonts w:asciiTheme="minorHAnsi" w:hAnsiTheme="minorHAnsi" w:cs="Arial"/>
+          <w:b w:val="0"/>
+          <w:i w:val="0"/>
+          <w:lang w:val="en-GB"/>
+        </w:rPr>
+      </w:pPr>
+    </w:p>
+    <w:p>
+      <w:pPr>
+        <w:pStyle w:val="Summary"/>
+        <w:jc w:val="both"/>
+        <w:rPr>
+          <w:rFonts w:asciiTheme="minorHAnsi" w:hAnsiTheme="minorHAnsi" w:cs="Arial"/>
+          <w:b w:val="0"/>
+          <w:i w:val="0"/>
+          <w:lang w:val="en-GB"/>
+        </w:rPr>
+      </w:pPr>
+      <w:r>
+        <w:rPr>
+          <w:rFonts w:asciiTheme="minorHAnsi" w:hAnsiTheme="minorHAnsi" w:cs="Arial"/>
+          <w:b w:val="0"/>
+          <w:i w:val="0"/>
+          <w:lang w:val="en-GB"/>
+        </w:rPr>
+        <w:t>According to the specifications provided to us by the lecturer</w:t>
+      </w:r>
+      <w:r>
+        <w:rPr>
+          <w:rFonts w:asciiTheme="minorHAnsi" w:hAnsiTheme="minorHAnsi" w:cs="Arial"/>
+          <w:b w:val="0"/>
+          <w:i w:val="0"/>
+          <w:lang w:val="en-GB"/>
+        </w:rPr>
+        <w:t xml:space="preserve"> we decided to use three Questionnaires that were provided to us:</w:t>
+      </w:r>
+    </w:p>
+    <w:p>
+      <w:pPr>
+        <w:pStyle w:val="Summary"/>
+        <w:numPr>
+          <w:ilvl w:val="0"/>
+          <w:numId w:val="12"/>
+        </w:numPr>
+        <w:jc w:val="both"/>
+        <w:rPr>
+          <w:rFonts w:asciiTheme="minorHAnsi" w:hAnsiTheme="minorHAnsi" w:cs="Arial"/>
+          <w:b w:val="0"/>
+          <w:i w:val="0"/>
+          <w:lang w:val="en-GB"/>
+        </w:rPr>
+      </w:pPr>
+      <w:r>
+        <w:rPr>
+          <w:rFonts w:asciiTheme="minorHAnsi" w:hAnsiTheme="minorHAnsi" w:cs="Arial"/>
+          <w:b w:val="0"/>
+          <w:i w:val="0"/>
+          <w:lang w:val="en-GB"/>
+        </w:rPr>
+        <w:t>S</w:t>
+      </w:r>
+      <w:r>
+        <w:rPr>
+          <w:rFonts w:asciiTheme="minorHAnsi" w:hAnsiTheme="minorHAnsi" w:cs="Arial"/>
+          <w:b w:val="0"/>
+          <w:i w:val="0"/>
+          <w:lang w:val="en-GB"/>
+        </w:rPr>
+        <w:t>patial abilities (Santa Barbara sense-of-direction scale</w:t>
+      </w:r>
+      <w:r>
+        <w:rPr>
+          <w:rFonts w:asciiTheme="minorHAnsi" w:hAnsiTheme="minorHAnsi" w:cs="Arial"/>
+          <w:b w:val="0"/>
+          <w:i w:val="0"/>
+          <w:lang w:val="en-GB"/>
+        </w:rPr>
+        <w:t xml:space="preserve"> (SBSOS)</w:t>
+      </w:r>
+      <w:r>
+        <w:rPr>
+          <w:rFonts w:asciiTheme="minorHAnsi" w:hAnsiTheme="minorHAnsi" w:cs="Arial"/>
+          <w:b w:val="0"/>
+          <w:i w:val="0"/>
+          <w:lang w:val="en-GB"/>
+        </w:rPr>
+        <w:t>)</w:t>
+      </w:r>
+    </w:p>
+    <w:p>
+      <w:pPr>
+        <w:pStyle w:val="Summary"/>
+        <w:numPr>
+          <w:ilvl w:val="0"/>
+          <w:numId w:val="12"/>
+        </w:numPr>
+        <w:jc w:val="both"/>
+        <w:rPr>
+          <w:rFonts w:asciiTheme="minorHAnsi" w:hAnsiTheme="minorHAnsi" w:cs="Arial"/>
+          <w:b w:val="0"/>
+          <w:i w:val="0"/>
+          <w:lang w:val="en-GB"/>
+        </w:rPr>
+      </w:pPr>
+      <w:r>
+        <w:rPr>
+          <w:rFonts w:asciiTheme="minorHAnsi" w:hAnsiTheme="minorHAnsi" w:cs="Arial"/>
+          <w:b w:val="0"/>
+          <w:i w:val="0"/>
+          <w:lang w:val="en-GB"/>
+        </w:rPr>
+        <w:t>W</w:t>
+      </w:r>
+      <w:r>
+        <w:rPr>
+          <w:rFonts w:asciiTheme="minorHAnsi" w:hAnsiTheme="minorHAnsi" w:cs="Arial"/>
+          <w:b w:val="0"/>
+          <w:i w:val="0"/>
+          <w:lang w:val="en-GB"/>
+        </w:rPr>
+        <w:t>orkload (NASA Task Load Index)</w:t>
+      </w:r>
+    </w:p>
+    <w:p>
+      <w:pPr>
+        <w:pStyle w:val="Summary"/>
+        <w:numPr>
+          <w:ilvl w:val="0"/>
+          <w:numId w:val="12"/>
+        </w:numPr>
+        <w:jc w:val="both"/>
+        <w:rPr>
+          <w:rFonts w:asciiTheme="minorHAnsi" w:hAnsiTheme="minorHAnsi" w:cs="Arial"/>
+          <w:b w:val="0"/>
+          <w:i w:val="0"/>
+          <w:lang w:val="en-GB"/>
+        </w:rPr>
+      </w:pPr>
+      <w:r>
+        <w:rPr>
+          <w:rFonts w:asciiTheme="minorHAnsi" w:hAnsiTheme="minorHAnsi" w:cs="Arial"/>
+          <w:b w:val="0"/>
+          <w:i w:val="0"/>
+          <w:lang w:val="en-GB"/>
+        </w:rPr>
+        <w:t>User E</w:t>
+      </w:r>
+      <w:r>
+        <w:rPr>
+          <w:rFonts w:asciiTheme="minorHAnsi" w:hAnsiTheme="minorHAnsi" w:cs="Arial"/>
+          <w:b w:val="0"/>
+          <w:i w:val="0"/>
+          <w:lang w:val="en-GB"/>
+        </w:rPr>
+        <w:t>xperience</w:t>
+      </w:r>
+      <w:r>
+        <w:rPr>
+          <w:rFonts w:asciiTheme="minorHAnsi" w:hAnsiTheme="minorHAnsi" w:cs="Arial"/>
+          <w:b w:val="0"/>
+          <w:i w:val="0"/>
+          <w:lang w:val="en-GB"/>
+        </w:rPr>
+        <w:t xml:space="preserve"> Questionnaire (UEQ)</w:t>
+      </w:r>
+    </w:p>
+    <w:p>
+      <w:pPr>
+        <w:pStyle w:val="Summary"/>
+        <w:jc w:val="both"/>
+        <w:rPr>
+          <w:rFonts w:asciiTheme="minorHAnsi" w:hAnsiTheme="minorHAnsi" w:cs="Arial"/>
+          <w:b w:val="0"/>
+          <w:i w:val="0"/>
+          <w:lang w:val="en-GB"/>
+        </w:rPr>
+      </w:pPr>
+      <w:r>
+        <w:rPr>
+          <w:rFonts w:asciiTheme="minorHAnsi" w:hAnsiTheme="minorHAnsi" w:cs="Arial"/>
+          <w:b w:val="0"/>
+          <w:i w:val="0"/>
+          <w:lang w:val="en-GB"/>
+        </w:rPr>
+        <w:t xml:space="preserve">The first two are designed to capture independent variables of the experiment, e.g.: the users proficiency in using a mobile GIS system, while </w:t>
+      </w:r>
+    </w:p>
+    <w:p>
+      <w:pPr>
+        <w:pStyle w:val="Summary"/>
+        <w:rPr>
+          <w:rFonts w:asciiTheme="minorHAnsi" w:hAnsiTheme="minorHAnsi" w:cs="Arial"/>
+          <w:b w:val="0"/>
+          <w:i w:val="0"/>
+          <w:lang w:val="en-GB"/>
+        </w:rPr>
+      </w:pPr>
+    </w:p>
+    <w:p>
+      <w:pPr>
+        <w:pStyle w:val="Summary"/>
+        <w:rPr>
+          <w:rFonts w:asciiTheme="minorHAnsi" w:hAnsiTheme="minorHAnsi" w:cs="Arial"/>
+          <w:b w:val="0"/>
+          <w:i w:val="0"/>
+          <w:lang w:val="en-GB"/>
+        </w:rPr>
+      </w:pPr>
+    </w:p>
+    <w:p>
+      <w:pPr>
+        <w:pStyle w:val="Summary"/>
+        <w:rPr>
+          <w:rFonts w:asciiTheme="minorHAnsi" w:hAnsiTheme="minorHAnsi" w:cs="Arial"/>
+          <w:b w:val="0"/>
+          <w:i w:val="0"/>
+          <w:lang w:val="en-GB"/>
+        </w:rPr>
+      </w:pPr>
+    </w:p>
+    <w:p>
+      <w:pPr>
+        <w:pStyle w:val="Default"/>
+        <w:jc w:val="both"/>
+        <w:rPr>
+          <w:sz w:val="21"/>
+          <w:szCs w:val="21"/>
+        </w:rPr>
+      </w:pPr>
+      <w:r>
+        <w:rPr>
+          <w:sz w:val="23"/>
+          <w:szCs w:val="23"/>
+        </w:rPr>
+        <w:t xml:space="preserve">1. Describe your mobile GIS application functionalities and explain the reasons for your design and general choices </w:t>
+      </w:r>
+      <w:r>
+        <w:rPr>
+          <w:b/>
+          <w:bCs/>
+          <w:i/>
+          <w:iCs/>
+          <w:sz w:val="21"/>
+          <w:szCs w:val="21"/>
+        </w:rPr>
+        <w:t xml:space="preserve">(30 points) </w:t>
+      </w:r>
+    </w:p>
+    <w:p>
+      <w:pPr>
+        <w:pStyle w:val="Default"/>
+        <w:jc w:val="both"/>
+        <w:rPr>
+          <w:b/>
+          <w:bCs/>
+          <w:sz w:val="36"/>
+          <w:szCs w:val="36"/>
+        </w:rPr>
+      </w:pPr>
+    </w:p>
+    <w:p>
+      <w:pPr>
+        <w:pStyle w:val="Default"/>
+        <w:jc w:val="both"/>
+        <w:rPr>
+          <w:sz w:val="21"/>
+          <w:szCs w:val="21"/>
+        </w:rPr>
+      </w:pPr>
+      <w:r>
+        <w:rPr>
+          <w:b/>
+          <w:bCs/>
+          <w:i/>
+          <w:iCs/>
+          <w:sz w:val="21"/>
+          <w:szCs w:val="21"/>
+        </w:rPr>
+        <w:t xml:space="preserve">1. </w:t>
+      </w:r>
+      <w:r>
+        <w:rPr>
+          <w:sz w:val="23"/>
+          <w:szCs w:val="23"/>
+        </w:rPr>
+        <w:t>Display a map and current location on map</w:t>
+      </w:r>
+    </w:p>
+    <w:p>
+      <w:pPr>
+        <w:pStyle w:val="Default"/>
+        <w:jc w:val="both"/>
+        <w:rPr>
+          <w:sz w:val="23"/>
+          <w:szCs w:val="23"/>
+        </w:rPr>
+      </w:pPr>
+      <w:r>
+        <w:rPr>
+          <w:sz w:val="23"/>
+          <w:szCs w:val="23"/>
+        </w:rPr>
+        <w:t xml:space="preserve">a. You can use any map provider you prefer (e.g., Google Maps, OSM) </w:t>
+      </w:r>
+    </w:p>
+    <w:p>
+      <w:pPr>
+        <w:pStyle w:val="Default"/>
+        <w:jc w:val="both"/>
+        <w:rPr>
+          <w:sz w:val="23"/>
+          <w:szCs w:val="23"/>
+        </w:rPr>
+      </w:pPr>
+    </w:p>
+    <w:p>
+      <w:pPr>
+        <w:pStyle w:val="Default"/>
+        <w:jc w:val="both"/>
+        <w:rPr>
+          <w:sz w:val="23"/>
+          <w:szCs w:val="23"/>
+        </w:rPr>
+      </w:pPr>
+      <w:r>
+        <w:rPr>
+          <w:sz w:val="23"/>
+          <w:szCs w:val="23"/>
+        </w:rPr>
+        <w:t xml:space="preserve">Bankomap uses Google Maps because of better integration within Andriod Studio. </w:t>
+      </w:r>
+    </w:p>
+    <w:p>
+      <w:pPr>
+        <w:pStyle w:val="Default"/>
+        <w:jc w:val="both"/>
+        <w:rPr>
+          <w:sz w:val="23"/>
+          <w:szCs w:val="23"/>
+        </w:rPr>
+      </w:pPr>
+    </w:p>
+    <w:p>
+      <w:pPr>
+        <w:pStyle w:val="Default"/>
+        <w:jc w:val="both"/>
+        <w:rPr>
+          <w:sz w:val="21"/>
+          <w:szCs w:val="21"/>
+        </w:rPr>
+      </w:pPr>
+      <w:r>
+        <w:rPr>
+          <w:b/>
+          <w:bCs/>
+          <w:sz w:val="23"/>
+          <w:szCs w:val="23"/>
+        </w:rPr>
+        <w:t xml:space="preserve">Hint: </w:t>
+      </w:r>
+      <w:r>
+        <w:rPr>
+          <w:i/>
+          <w:iCs/>
+          <w:sz w:val="21"/>
+          <w:szCs w:val="21"/>
+        </w:rPr>
+        <w:t xml:space="preserve">Take a look at the provided API reference and identify if the predefined functionality is good for you </w:t>
+      </w:r>
+    </w:p>
+    <w:p>
+      <w:pPr>
+        <w:pStyle w:val="Default"/>
+        <w:spacing w:after="20"/>
+        <w:jc w:val="both"/>
+        <w:rPr>
+          <w:sz w:val="21"/>
+          <w:szCs w:val="21"/>
+        </w:rPr>
+      </w:pPr>
+      <w:r>
+        <w:rPr>
+          <w:sz w:val="23"/>
+          <w:szCs w:val="23"/>
+        </w:rPr>
+        <w:t xml:space="preserve">2. Display current location on map </w:t>
+      </w:r>
+      <w:r>
+        <w:rPr>
+          <w:b/>
+          <w:bCs/>
+          <w:i/>
+          <w:iCs/>
+          <w:sz w:val="21"/>
+          <w:szCs w:val="21"/>
+        </w:rPr>
+        <w:t xml:space="preserve">(15 points) </w:t>
+      </w:r>
+    </w:p>
+    <w:p>
+      <w:pPr>
+        <w:pStyle w:val="Default"/>
+        <w:jc w:val="both"/>
+        <w:rPr>
+          <w:sz w:val="21"/>
+          <w:szCs w:val="21"/>
+        </w:rPr>
+      </w:pPr>
+      <w:r>
+        <w:rPr>
+          <w:sz w:val="23"/>
+          <w:szCs w:val="23"/>
+        </w:rPr>
+        <w:t xml:space="preserve">3. Add manual location mapping functionality </w:t>
+      </w:r>
+      <w:r>
+        <w:rPr>
+          <w:b/>
+          <w:bCs/>
+          <w:i/>
+          <w:iCs/>
+          <w:sz w:val="21"/>
+          <w:szCs w:val="21"/>
+        </w:rPr>
+        <w:t xml:space="preserve">(20 points) </w:t>
+      </w:r>
+    </w:p>
+    <w:p>
+      <w:pPr>
+        <w:pStyle w:val="Default"/>
+        <w:spacing w:after="20"/>
+        <w:jc w:val="both"/>
+        <w:rPr>
+          <w:sz w:val="23"/>
+          <w:szCs w:val="23"/>
+        </w:rPr>
+      </w:pPr>
+      <w:r>
+        <w:rPr>
+          <w:sz w:val="23"/>
+          <w:szCs w:val="23"/>
+        </w:rPr>
+        <w:t xml:space="preserve">a. The user should be able to start a mapping session </w:t>
+      </w:r>
+    </w:p>
+    <w:p>
+      <w:pPr>
+        <w:pStyle w:val="Default"/>
+        <w:jc w:val="both"/>
+        <w:rPr>
+          <w:sz w:val="23"/>
+          <w:szCs w:val="23"/>
+        </w:rPr>
+      </w:pPr>
+      <w:r>
+        <w:rPr>
+          <w:sz w:val="23"/>
+          <w:szCs w:val="23"/>
+        </w:rPr>
+        <w:t xml:space="preserve">b. The user should be able to register a single location point and also log all possible meta data (e.g., number of satellites) </w:t>
+      </w:r>
+    </w:p>
+    <w:p>
+      <w:pPr>
+        <w:pStyle w:val="Default"/>
+        <w:jc w:val="both"/>
+        <w:rPr>
+          <w:sz w:val="23"/>
+          <w:szCs w:val="23"/>
+        </w:rPr>
+      </w:pPr>
+    </w:p>
+    <w:p>
+      <w:pPr>
+        <w:pStyle w:val="Default"/>
+        <w:jc w:val="both"/>
+        <w:rPr>
+          <w:sz w:val="21"/>
+          <w:szCs w:val="21"/>
+        </w:rPr>
+      </w:pPr>
+      <w:r>
+        <w:rPr>
+          <w:i/>
+          <w:iCs/>
+          <w:sz w:val="21"/>
+          <w:szCs w:val="21"/>
+        </w:rPr>
+        <w:t xml:space="preserve">Example: If you want to register all cafes in Vienna, you go at each of these places and map the location, e.g., by pressing a button. </w:t>
+      </w:r>
+    </w:p>
+    <w:p>
+      <w:pPr>
+        <w:pStyle w:val="Default"/>
+        <w:jc w:val="both"/>
+        <w:rPr>
+          <w:sz w:val="21"/>
+          <w:szCs w:val="21"/>
+        </w:rPr>
+      </w:pPr>
+      <w:r>
+        <w:rPr>
+          <w:sz w:val="23"/>
+          <w:szCs w:val="23"/>
+        </w:rPr>
+        <w:t xml:space="preserve">4. Add annotation functionality for each mapped point </w:t>
+      </w:r>
+      <w:r>
+        <w:rPr>
+          <w:b/>
+          <w:bCs/>
+          <w:i/>
+          <w:iCs/>
+          <w:sz w:val="21"/>
+          <w:szCs w:val="21"/>
+        </w:rPr>
+        <w:t xml:space="preserve">(20 points) </w:t>
+      </w:r>
+    </w:p>
+    <w:p>
+      <w:pPr>
+        <w:pStyle w:val="Default"/>
+        <w:jc w:val="both"/>
+        <w:rPr>
+          <w:sz w:val="23"/>
+          <w:szCs w:val="23"/>
+        </w:rPr>
+      </w:pPr>
+      <w:r>
+        <w:rPr>
+          <w:sz w:val="23"/>
+          <w:szCs w:val="23"/>
+        </w:rPr>
+        <w:t xml:space="preserve">a. The user should be able to describe each registered coordinate </w:t>
+      </w:r>
+    </w:p>
+    <w:p>
+      <w:pPr>
+        <w:pStyle w:val="Default"/>
+        <w:jc w:val="both"/>
+        <w:rPr>
+          <w:sz w:val="23"/>
+          <w:szCs w:val="23"/>
+        </w:rPr>
+      </w:pPr>
+    </w:p>
+    <w:p>
+      <w:pPr>
+        <w:pStyle w:val="Default"/>
+        <w:jc w:val="both"/>
+        <w:rPr>
+          <w:sz w:val="21"/>
+          <w:szCs w:val="21"/>
+        </w:rPr>
+      </w:pPr>
+      <w:r>
+        <w:rPr>
+          <w:i/>
+          <w:iCs/>
+          <w:sz w:val="21"/>
+          <w:szCs w:val="21"/>
+        </w:rPr>
+        <w:t xml:space="preserve">Example: café, restaurant, etc. </w:t>
+      </w:r>
+    </w:p>
+    <w:p>
+      <w:pPr>
+        <w:pStyle w:val="Default"/>
+        <w:jc w:val="both"/>
+        <w:rPr>
+          <w:sz w:val="21"/>
+          <w:szCs w:val="21"/>
+        </w:rPr>
+      </w:pPr>
+      <w:r>
+        <w:rPr>
+          <w:sz w:val="23"/>
+          <w:szCs w:val="23"/>
+        </w:rPr>
+        <w:t xml:space="preserve">5. Add session visualization functionality </w:t>
+      </w:r>
+      <w:r>
+        <w:rPr>
+          <w:b/>
+          <w:bCs/>
+          <w:i/>
+          <w:iCs/>
+          <w:sz w:val="21"/>
+          <w:szCs w:val="21"/>
+        </w:rPr>
+        <w:t xml:space="preserve">(15 points) </w:t>
+      </w:r>
+    </w:p>
+    <w:p>
+      <w:pPr>
+        <w:pStyle w:val="Default"/>
+        <w:spacing w:after="20"/>
+        <w:jc w:val="both"/>
+        <w:rPr>
+          <w:sz w:val="23"/>
+          <w:szCs w:val="23"/>
+        </w:rPr>
+      </w:pPr>
+      <w:r>
+        <w:rPr>
+          <w:sz w:val="23"/>
+          <w:szCs w:val="23"/>
+        </w:rPr>
+        <w:t xml:space="preserve">a. The user should be able to see what is already mapped during a session </w:t>
+      </w:r>
+    </w:p>
+    <w:p>
+      <w:pPr>
+        <w:pStyle w:val="Default"/>
+        <w:jc w:val="both"/>
+        <w:rPr>
+          <w:sz w:val="23"/>
+          <w:szCs w:val="23"/>
+        </w:rPr>
+      </w:pPr>
+      <w:r>
+        <w:rPr>
+          <w:sz w:val="23"/>
+          <w:szCs w:val="23"/>
+        </w:rPr>
+        <w:t xml:space="preserve">b. The user should be able to open and visualize on the map any previously mapped session </w:t>
+      </w:r>
+    </w:p>
+    <w:p>
+      <w:pPr>
+        <w:pStyle w:val="Default"/>
+        <w:jc w:val="both"/>
+        <w:rPr>
+          <w:sz w:val="23"/>
+          <w:szCs w:val="23"/>
+        </w:rPr>
+      </w:pPr>
+    </w:p>
+    <w:p>
+      <w:pPr>
+        <w:pStyle w:val="Default"/>
+        <w:jc w:val="both"/>
+        <w:rPr>
+          <w:sz w:val="21"/>
+          <w:szCs w:val="21"/>
+        </w:rPr>
+      </w:pPr>
+      <w:r>
+        <w:rPr>
+          <w:sz w:val="23"/>
+          <w:szCs w:val="23"/>
+        </w:rPr>
+        <w:t xml:space="preserve">6. Add export session functionality </w:t>
+      </w:r>
+      <w:r>
+        <w:rPr>
+          <w:b/>
+          <w:bCs/>
+          <w:i/>
+          <w:iCs/>
+          <w:sz w:val="21"/>
+          <w:szCs w:val="21"/>
+        </w:rPr>
+        <w:t xml:space="preserve">(15 points) </w:t>
+      </w:r>
+    </w:p>
+    <w:p>
+      <w:pPr>
+        <w:pStyle w:val="Default"/>
+        <w:jc w:val="both"/>
+        <w:rPr>
+          <w:sz w:val="23"/>
+          <w:szCs w:val="23"/>
+        </w:rPr>
+      </w:pPr>
+      <w:r>
+        <w:rPr>
+          <w:sz w:val="23"/>
+          <w:szCs w:val="23"/>
+        </w:rPr>
+        <w:t xml:space="preserve">a. The user should be able to export the captured data </w:t>
+      </w:r>
+    </w:p>
+    <w:p>
+      <w:pPr>
+        <w:pStyle w:val="Summary"/>
+        <w:rPr>
+          <w:rFonts w:asciiTheme="minorHAnsi" w:hAnsiTheme="minorHAnsi" w:cs="Arial"/>
+          <w:b w:val="0"/>
+          <w:i w:val="0"/>
+          <w:lang w:val="en-GB"/>
+        </w:rPr>
+      </w:pPr>
+    </w:p>
+    <w:p>
+      <w:pPr>
+        <w:pStyle w:val="Summary"/>
+        <w:rPr>
+          <w:rFonts w:asciiTheme="minorHAnsi" w:hAnsiTheme="minorHAnsi" w:cs="Arial"/>
+          <w:b w:val="0"/>
+          <w:i w:val="0"/>
+          <w:lang w:val="en-GB"/>
+        </w:rPr>
+      </w:pPr>
+    </w:p>
+    <w:p>
+      <w:pPr>
+        <w:pStyle w:val="Summary"/>
+        <w:rPr>
+          <w:rFonts w:asciiTheme="minorHAnsi" w:hAnsiTheme="minorHAnsi" w:cs="Arial"/>
+          <w:b w:val="0"/>
+          <w:i w:val="0"/>
+          <w:lang w:val="de-DE"/>
+        </w:rPr>
+      </w:pPr>
+      <w:r>
+        <w:rPr>
+          <w:rFonts w:asciiTheme="minorHAnsi" w:hAnsiTheme="minorHAnsi" w:cs="Arial"/>
+          <w:b w:val="0"/>
+          <w:i w:val="0"/>
+          <w:lang w:val="de-DE"/>
+        </w:rPr>
+        <w:t>Evaluation: anmerkungen</w:t>
+      </w:r>
+    </w:p>
+    <w:p>
+      <w:pPr>
+        <w:pStyle w:val="Summary"/>
+        <w:rPr>
+          <w:rFonts w:asciiTheme="minorHAnsi" w:hAnsiTheme="minorHAnsi" w:cs="Arial"/>
+          <w:b w:val="0"/>
+          <w:i w:val="0"/>
+          <w:lang w:val="de-DE"/>
+        </w:rPr>
+      </w:pPr>
+      <w:r>
+        <w:rPr>
+          <w:rFonts w:asciiTheme="minorHAnsi" w:hAnsiTheme="minorHAnsi" w:cs="Arial"/>
+          <w:b w:val="0"/>
+          <w:i w:val="0"/>
+          <w:lang w:val="de-DE"/>
+        </w:rPr>
+        <w:tab/>
+        <w:t>- man hätte die Definition der Bankomaten besser angeben sollen, nur Sachen, die für die Geldausgabe da sind, sonst nicht</w:t>
+      </w:r>
+    </w:p>
+    <w:p>
+      <w:pPr>
+        <w:pStyle w:val="Summary"/>
+        <w:rPr>
+          <w:rFonts w:asciiTheme="minorHAnsi" w:hAnsiTheme="minorHAnsi" w:cs="Arial"/>
+          <w:b w:val="0"/>
+          <w:i w:val="0"/>
+          <w:lang w:val="de-DE"/>
+        </w:rPr>
+      </w:pPr>
+      <w:r>
+        <w:rPr>
+          <w:rFonts w:asciiTheme="minorHAnsi" w:hAnsiTheme="minorHAnsi" w:cs="Arial"/>
+          <w:b w:val="0"/>
+          <w:i w:val="0"/>
+          <w:lang w:val="de-DE"/>
+        </w:rPr>
+        <w:tab/>
+      </w:r>
+      <w:r>
+        <w:rPr>
+          <w:rFonts w:asciiTheme="minorHAnsi" w:hAnsiTheme="minorHAnsi" w:cs="Arial"/>
+          <w:b w:val="0"/>
+          <w:i w:val="0"/>
+          <w:lang w:val="de-DE"/>
+        </w:rPr>
+        <w:tab/>
+        <w:t>wird in Banken drinnen sehr schnell unübersichtlich</w:t>
+      </w:r>
+    </w:p>
+    <w:p>
+      <w:pPr>
+        <w:pStyle w:val="Summary"/>
+        <w:rPr>
+          <w:rFonts w:asciiTheme="minorHAnsi" w:hAnsiTheme="minorHAnsi" w:cs="Arial"/>
+          <w:b w:val="0"/>
+          <w:i w:val="0"/>
+          <w:lang w:val="de-DE"/>
+        </w:rPr>
+      </w:pPr>
+      <w:r>
+        <w:rPr>
+          <w:rFonts w:asciiTheme="minorHAnsi" w:hAnsiTheme="minorHAnsi" w:cs="Arial"/>
+          <w:b w:val="0"/>
+          <w:i w:val="0"/>
+          <w:lang w:val="de-DE"/>
+        </w:rPr>
+        <w:tab/>
+        <w:t>- die Definition des Öffnungszeiten hätte besser sein sollen, Bankomaten, die in einer Bank sind, können meist mit Bankomatkarte erreicht werden,</w:t>
+      </w:r>
+    </w:p>
+    <w:p>
+      <w:pPr>
+        <w:pStyle w:val="Summary"/>
+        <w:rPr>
+          <w:rFonts w:asciiTheme="minorHAnsi" w:hAnsiTheme="minorHAnsi" w:cs="Arial"/>
+          <w:b w:val="0"/>
+          <w:i w:val="0"/>
+          <w:lang w:val="de-DE"/>
+        </w:rPr>
+      </w:pPr>
+      <w:r>
+        <w:rPr>
+          <w:rFonts w:asciiTheme="minorHAnsi" w:hAnsiTheme="minorHAnsi" w:cs="Arial"/>
+          <w:b w:val="0"/>
+          <w:i w:val="0"/>
+          <w:lang w:val="de-DE"/>
+        </w:rPr>
+        <w:tab/>
+      </w:r>
+      <w:r>
+        <w:rPr>
+          <w:rFonts w:asciiTheme="minorHAnsi" w:hAnsiTheme="minorHAnsi" w:cs="Arial"/>
+          <w:b w:val="0"/>
+          <w:i w:val="0"/>
+          <w:lang w:val="de-DE"/>
+        </w:rPr>
+        <w:tab/>
+        <w:t>somit gibt es keine Öffnungszeiten</w:t>
+      </w:r>
+    </w:p>
+    <w:p>
+      <w:pPr>
+        <w:pStyle w:val="Summary"/>
+        <w:rPr>
+          <w:rFonts w:asciiTheme="minorHAnsi" w:hAnsiTheme="minorHAnsi" w:cs="Arial"/>
+          <w:b w:val="0"/>
+          <w:i w:val="0"/>
+          <w:lang w:val="de-DE"/>
+        </w:rPr>
+      </w:pPr>
+      <w:r>
+        <w:rPr>
+          <w:rFonts w:asciiTheme="minorHAnsi" w:hAnsiTheme="minorHAnsi" w:cs="Arial"/>
+          <w:b w:val="0"/>
+          <w:i w:val="0"/>
+          <w:lang w:val="de-DE"/>
+        </w:rPr>
+        <w:tab/>
+        <w:t>- Standpunktsgenauigkeit ist sehr abhängig von Handy, Verbesserung durch manuelle Änderung der Koordinaten</w:t>
+      </w:r>
+    </w:p>
+    <w:p>
+      <w:pPr>
+        <w:pStyle w:val="Summary"/>
+        <w:rPr>
+          <w:rFonts w:asciiTheme="minorHAnsi" w:hAnsiTheme="minorHAnsi" w:cs="Arial"/>
+          <w:b w:val="0"/>
+          <w:i w:val="0"/>
+          <w:lang w:val="de-DE"/>
+        </w:rPr>
+      </w:pPr>
+      <w:r>
+        <w:rPr>
+          <w:rFonts w:asciiTheme="minorHAnsi" w:hAnsiTheme="minorHAnsi" w:cs="Arial"/>
+          <w:b w:val="0"/>
+          <w:i w:val="0"/>
+          <w:lang w:val="de-DE"/>
+        </w:rPr>
+        <w:tab/>
+        <w:t>- Höhenangaben der GPS-Messungen sind sehr ungenau, variieren bis zu 67m!</w:t>
+      </w:r>
+    </w:p>
+    <w:p>
+      <w:pPr>
+        <w:pStyle w:val="Summary"/>
+        <w:rPr>
+          <w:rFonts w:asciiTheme="minorHAnsi" w:hAnsiTheme="minorHAnsi" w:cs="Arial"/>
+          <w:b w:val="0"/>
+          <w:i w:val="0"/>
+          <w:lang w:val="de-DE"/>
+        </w:rPr>
+      </w:pPr>
+      <w:r>
+        <w:rPr>
+          <w:rFonts w:asciiTheme="minorHAnsi" w:hAnsiTheme="minorHAnsi" w:cs="Arial"/>
+          <w:b w:val="0"/>
+          <w:i w:val="0"/>
+          <w:lang w:val="de-DE"/>
+        </w:rPr>
+        <w:tab/>
+        <w:t>- bei Bankomaten die einzeln draußen stehen oder in Geschäften stehen, waren die Angaben sehr einheitlich</w:t>
+      </w:r>
+    </w:p>
+    <w:p>
+      <w:pPr>
+        <w:pStyle w:val="Summary"/>
+        <w:rPr>
+          <w:rFonts w:asciiTheme="minorHAnsi" w:hAnsiTheme="minorHAnsi" w:cs="Arial"/>
+          <w:b w:val="0"/>
+          <w:i w:val="0"/>
+          <w:lang w:val="de-DE"/>
+        </w:rPr>
+      </w:pPr>
+      <w:r>
+        <w:rPr>
+          <w:rFonts w:asciiTheme="minorHAnsi" w:hAnsiTheme="minorHAnsi" w:cs="Arial"/>
+          <w:b w:val="0"/>
+          <w:i w:val="0"/>
+          <w:lang w:val="de-DE"/>
+        </w:rPr>
+        <w:tab/>
+        <w:t>- alle Bankomaten wurden von allen gefunden</w:t>
+      </w:r>
+    </w:p>
+    <w:p>
+      <w:pPr>
+        <w:pStyle w:val="Summary"/>
+        <w:rPr>
+          <w:rFonts w:asciiTheme="minorHAnsi" w:hAnsiTheme="minorHAnsi" w:cs="Arial"/>
+          <w:b w:val="0"/>
+          <w:i w:val="0"/>
+          <w:lang w:val="de-DE"/>
+        </w:rPr>
+      </w:pPr>
+      <w:r>
+        <w:rPr>
+          <w:rFonts w:asciiTheme="minorHAnsi" w:hAnsiTheme="minorHAnsi" w:cs="Arial"/>
+          <w:b w:val="0"/>
+          <w:i w:val="0"/>
+          <w:lang w:val="de-DE"/>
+        </w:rPr>
+        <w:tab/>
+      </w:r>
+    </w:p>
+    <w:p>
+      <w:pPr>
+        <w:pStyle w:val="Summary"/>
+        <w:rPr>
+          <w:rFonts w:asciiTheme="minorHAnsi" w:hAnsiTheme="minorHAnsi" w:cs="Arial"/>
+          <w:b w:val="0"/>
+          <w:i w:val="0"/>
+          <w:lang w:val="de-DE"/>
+        </w:rPr>
+      </w:pPr>
+      <w:r>
+        <w:rPr>
+          <w:rFonts w:asciiTheme="minorHAnsi" w:hAnsiTheme="minorHAnsi" w:cs="Arial"/>
+          <w:b w:val="0"/>
+          <w:i w:val="0"/>
+          <w:lang w:val="de-DE"/>
+        </w:rPr>
+        <w:t>Studie: Anmerkungen</w:t>
+      </w:r>
+    </w:p>
+    <w:p>
+      <w:pPr>
+        <w:pStyle w:val="Summary"/>
+        <w:rPr>
+          <w:rFonts w:asciiTheme="minorHAnsi" w:hAnsiTheme="minorHAnsi" w:cs="Arial"/>
+          <w:b w:val="0"/>
+          <w:i w:val="0"/>
+          <w:lang w:val="de-DE"/>
+        </w:rPr>
+      </w:pPr>
+      <w:r>
+        <w:rPr>
+          <w:rFonts w:asciiTheme="minorHAnsi" w:hAnsiTheme="minorHAnsi" w:cs="Arial"/>
+          <w:b w:val="0"/>
+          <w:i w:val="0"/>
+          <w:lang w:val="de-DE"/>
+        </w:rPr>
+        <w:tab/>
+        <w:t xml:space="preserve">-mehr Handys für schnelleren Ablauf </w:t>
+      </w:r>
+    </w:p>
+    <w:p>
+      <w:pPr>
+        <w:pStyle w:val="Summary"/>
+        <w:rPr>
+          <w:rFonts w:asciiTheme="minorHAnsi" w:hAnsiTheme="minorHAnsi" w:cs="Arial"/>
+          <w:b w:val="0"/>
+          <w:i w:val="0"/>
+          <w:lang w:val="de-DE"/>
+        </w:rPr>
+      </w:pPr>
+      <w:r>
+        <w:rPr>
+          <w:rFonts w:asciiTheme="minorHAnsi" w:hAnsiTheme="minorHAnsi" w:cs="Arial"/>
+          <w:b w:val="0"/>
+          <w:i w:val="0"/>
+          <w:lang w:val="de-DE"/>
+        </w:rPr>
+        <w:lastRenderedPageBreak/>
+        <w:tab/>
+        <w:t xml:space="preserve">-Route war gut gewählt, viele ATMs und große Variation der Arten </w:t>
+      </w:r>
+    </w:p>
+    <w:p>
+      <w:pPr>
+        <w:pStyle w:val="Summary"/>
+        <w:rPr>
+          <w:rFonts w:asciiTheme="minorHAnsi" w:hAnsiTheme="minorHAnsi" w:cs="Arial"/>
+          <w:b w:val="0"/>
+          <w:i w:val="0"/>
+          <w:lang w:val="de-DE"/>
+        </w:rPr>
+      </w:pPr>
+      <w:r>
+        <w:rPr>
+          <w:rFonts w:asciiTheme="minorHAnsi" w:hAnsiTheme="minorHAnsi" w:cs="Arial"/>
+          <w:b w:val="0"/>
+          <w:i w:val="0"/>
+          <w:lang w:val="de-DE"/>
+        </w:rPr>
+        <w:tab/>
+      </w:r>
+    </w:p>
+    <w:p>
+      <w:pPr>
+        <w:pStyle w:val="Summary"/>
+        <w:rPr>
+          <w:rFonts w:asciiTheme="minorHAnsi" w:hAnsiTheme="minorHAnsi" w:cs="Arial"/>
+          <w:b w:val="0"/>
+          <w:i w:val="0"/>
+          <w:lang w:val="de-DE"/>
+        </w:rPr>
+      </w:pPr>
+      <w:r>
+        <w:rPr>
+          <w:rFonts w:asciiTheme="minorHAnsi" w:hAnsiTheme="minorHAnsi" w:cs="Arial"/>
+          <w:b w:val="0"/>
+          <w:i w:val="0"/>
+          <w:lang w:val="de-DE"/>
+        </w:rPr>
+        <w:tab/>
+      </w:r>
+    </w:p>
+    <w:p>
+      <w:pPr>
+        <w:pStyle w:val="Summary"/>
+        <w:rPr>
+          <w:rFonts w:asciiTheme="minorHAnsi" w:hAnsiTheme="minorHAnsi" w:cs="Arial"/>
+          <w:b w:val="0"/>
+          <w:i w:val="0"/>
+          <w:lang w:val="de-DE"/>
+        </w:rPr>
+      </w:pPr>
+      <w:r>
+        <w:rPr>
+          <w:rFonts w:asciiTheme="minorHAnsi" w:hAnsiTheme="minorHAnsi" w:cs="Arial"/>
+          <w:b w:val="0"/>
+          <w:i w:val="0"/>
+          <w:lang w:val="de-DE"/>
+        </w:rPr>
+        <w:tab/>
+      </w:r>
+    </w:p>
+    <w:p>
+      <w:pPr>
+        <w:pStyle w:val="Summary"/>
+        <w:rPr>
+          <w:rFonts w:asciiTheme="minorHAnsi" w:hAnsiTheme="minorHAnsi" w:cs="Arial"/>
+          <w:b w:val="0"/>
+          <w:i w:val="0"/>
+          <w:lang w:val="de-DE"/>
+        </w:rPr>
+      </w:pPr>
+    </w:p>
+    <w:p>
+      <w:pPr>
+        <w:pStyle w:val="Standard"/>
+        <w:rPr>
+          <w:rFonts w:ascii="Carlito" w:hAnsi="Carlito"/>
+          <w:sz w:val="24"/>
+          <w:szCs w:val="24"/>
+          <w:lang w:val="en-GB"/>
+        </w:rPr>
+      </w:pPr>
+      <w:r>
+        <w:rPr>
+          <w:rFonts w:ascii="Carlito" w:hAnsi="Carlito"/>
+          <w:noProof/>
+          <w:sz w:val="24"/>
+          <w:szCs w:val="24"/>
+        </w:rPr>
+        <w:drawing>
+          <wp:anchor distT="0" distB="0" distL="114300" distR="114300" simplePos="0" relativeHeight="251659264" behindDoc="0" locked="0" layoutInCell="1" allowOverlap="1" wp14:anchorId="3566AEFC" wp14:editId="3F53CED1">
+            <wp:simplePos x="0" y="0"/>
+            <wp:positionH relativeFrom="column">
+              <wp:posOffset>3152851</wp:posOffset>
+            </wp:positionH>
+            <wp:positionV relativeFrom="paragraph">
+              <wp:posOffset>48920</wp:posOffset>
+            </wp:positionV>
+            <wp:extent cx="2876062" cy="5062667"/>
+            <wp:effectExtent l="0" t="0" r="488" b="4633"/>
+            <wp:wrapSquare wrapText="bothSides"/>
+            <wp:docPr id="1" name="Image1"/>
+            <wp:cNvGraphicFramePr/>
+            <a:graphic xmlns:a="http://schemas.openxmlformats.org/drawingml/2006/main">
+              <a:graphicData uri="http://schemas.openxmlformats.org/drawingml/2006/picture">
+                <pic:pic xmlns:pic="http://schemas.openxmlformats.org/drawingml/2006/picture">
+                  <pic:nvPicPr>
+                    <pic:cNvPr id="0" name=""/>
+                    <pic:cNvPicPr/>
+                  </pic:nvPicPr>
+                  <pic:blipFill>
+                    <a:blip r:embed="rId10">
+                      <a:lum/>
+                      <a:alphaModFix/>
+                    </a:blip>
+                    <a:srcRect/>
+                    <a:stretch>
+                      <a:fillRect/>
+                    </a:stretch>
+                  </pic:blipFill>
+                  <pic:spPr>
+                    <a:xfrm>
+                      <a:off x="0" y="0"/>
+                      <a:ext cx="2876062" cy="5062667"/>
+                    </a:xfrm>
+                    <a:prstGeom prst="rect">
+                      <a:avLst/>
+                    </a:prstGeom>
+                    <a:ln>
+                      <a:noFill/>
+                      <a:prstDash/>
+                    </a:ln>
+                  </pic:spPr>
+                </pic:pic>
+              </a:graphicData>
+            </a:graphic>
+          </wp:anchor>
+        </w:drawing>
+      </w:r>
+      <w:r>
+        <w:rPr>
+          <w:rFonts w:ascii="Carlito" w:hAnsi="Carlito"/>
+          <w:b/>
+          <w:sz w:val="32"/>
+          <w:szCs w:val="32"/>
+          <w:lang w:val="en-GB"/>
+        </w:rPr>
+        <w:t>BankoMap - Experiment</w:t>
+      </w:r>
+    </w:p>
+    <w:p>
+      <w:pPr>
+        <w:pStyle w:val="Standard"/>
+        <w:rPr>
+          <w:rFonts w:ascii="Carlito" w:hAnsi="Carlito"/>
+          <w:b/>
+          <w:sz w:val="28"/>
+          <w:szCs w:val="28"/>
+          <w:lang w:val="en-GB"/>
+        </w:rPr>
+      </w:pPr>
+      <w:r>
+        <w:rPr>
+          <w:rFonts w:ascii="Carlito" w:hAnsi="Carlito"/>
+          <w:b/>
+          <w:sz w:val="28"/>
+          <w:szCs w:val="28"/>
+          <w:lang w:val="en-GB"/>
+        </w:rPr>
+        <w:t>General</w:t>
+      </w:r>
+    </w:p>
+    <w:p>
+      <w:pPr>
+        <w:pStyle w:val="Standard"/>
+        <w:rPr>
+          <w:rFonts w:ascii="Carlito" w:hAnsi="Carlito"/>
+          <w:sz w:val="24"/>
+          <w:szCs w:val="24"/>
+          <w:lang w:val="en-GB"/>
+        </w:rPr>
+      </w:pPr>
+      <w:r>
+        <w:rPr>
+          <w:rFonts w:ascii="Carlito" w:hAnsi="Carlito"/>
+          <w:sz w:val="24"/>
+          <w:szCs w:val="24"/>
+          <w:lang w:val="en-GB"/>
+        </w:rPr>
+        <w:t>How old are you? _______________</w:t>
+      </w:r>
+    </w:p>
+    <w:p>
+      <w:pPr>
+        <w:pStyle w:val="Standard"/>
+        <w:rPr>
+          <w:rFonts w:ascii="Carlito" w:hAnsi="Carlito"/>
+          <w:sz w:val="24"/>
+          <w:szCs w:val="24"/>
+          <w:lang w:val="en-GB"/>
+        </w:rPr>
+      </w:pPr>
+      <w:r>
+        <w:rPr>
+          <w:rFonts w:ascii="Carlito" w:hAnsi="Carlito"/>
+          <w:sz w:val="24"/>
+          <w:szCs w:val="24"/>
+          <w:lang w:val="en-GB"/>
+        </w:rPr>
+        <w:t xml:space="preserve">Gender:   </w:t>
+      </w:r>
+      <w:r>
+        <w:rPr>
+          <w:rFonts w:ascii="Carlito" w:hAnsi="Carlito" w:cs="Courier New"/>
+          <w:sz w:val="24"/>
+          <w:szCs w:val="24"/>
+          <w:lang w:val="en-GB"/>
+        </w:rPr>
+        <w:t>□ Female □ Male</w:t>
+      </w:r>
+    </w:p>
+    <w:p>
+      <w:pPr>
+        <w:pStyle w:val="Standard"/>
+        <w:rPr>
+          <w:rFonts w:ascii="Carlito" w:hAnsi="Carlito"/>
+          <w:sz w:val="24"/>
+          <w:szCs w:val="24"/>
+          <w:lang w:val="en-GB"/>
+        </w:rPr>
+      </w:pPr>
+      <w:r>
+        <w:rPr>
+          <w:rFonts w:ascii="Carlito" w:hAnsi="Carlito"/>
+          <w:sz w:val="24"/>
+          <w:szCs w:val="24"/>
+          <w:lang w:val="en-GB"/>
+        </w:rPr>
+        <w:t>How experienced are you using a smartphone?</w:t>
+      </w:r>
+    </w:p>
+    <w:p>
+      <w:pPr>
+        <w:pStyle w:val="Standard"/>
+        <w:rPr>
+          <w:rFonts w:ascii="Carlito" w:hAnsi="Carlito" w:cs="Courier New"/>
+          <w:sz w:val="24"/>
+          <w:szCs w:val="24"/>
+          <w:lang w:val="en-GB"/>
+        </w:rPr>
+      </w:pPr>
+      <w:r>
+        <w:rPr>
+          <w:rFonts w:ascii="Carlito" w:hAnsi="Carlito" w:cs="Courier New"/>
+          <w:sz w:val="24"/>
+          <w:szCs w:val="24"/>
+          <w:lang w:val="en-GB"/>
+        </w:rPr>
+        <w:tab/>
+        <w:t>not □ □ □ □ □ □ □ very</w:t>
+      </w:r>
+    </w:p>
+    <w:p>
+      <w:pPr>
+        <w:pStyle w:val="Standard"/>
+        <w:rPr>
+          <w:rFonts w:ascii="Carlito" w:hAnsi="Carlito"/>
+          <w:sz w:val="24"/>
+          <w:szCs w:val="24"/>
+          <w:lang w:val="en-GB"/>
+        </w:rPr>
+      </w:pPr>
+      <w:r>
+        <w:rPr>
+          <w:rFonts w:ascii="Carlito" w:hAnsi="Carlito"/>
+          <w:sz w:val="24"/>
+          <w:szCs w:val="24"/>
+          <w:lang w:val="en-GB"/>
+        </w:rPr>
+        <w:t xml:space="preserve">Are you a geodesy-student?   </w:t>
+      </w:r>
+      <w:r>
+        <w:rPr>
+          <w:rFonts w:ascii="Carlito" w:hAnsi="Carlito" w:cs="Courier New"/>
+          <w:sz w:val="24"/>
+          <w:szCs w:val="24"/>
+          <w:lang w:val="en-GB"/>
+        </w:rPr>
+        <w:t>□ yes □ no</w:t>
+      </w:r>
+    </w:p>
+    <w:p>
+      <w:pPr>
+        <w:pStyle w:val="Standard"/>
+        <w:rPr>
+          <w:rFonts w:ascii="Carlito" w:hAnsi="Carlito"/>
+          <w:sz w:val="24"/>
+          <w:szCs w:val="24"/>
+          <w:lang w:val="en-GB"/>
+        </w:rPr>
+      </w:pPr>
+      <w:r>
+        <w:rPr>
+          <w:rFonts w:ascii="Carlito" w:hAnsi="Carlito"/>
+          <w:sz w:val="24"/>
+          <w:szCs w:val="24"/>
+          <w:lang w:val="en-GB"/>
+        </w:rPr>
+        <w:t>How experienced are you with Mobile GIS?</w:t>
+      </w:r>
+    </w:p>
+    <w:p>
+      <w:pPr>
+        <w:pStyle w:val="Standard"/>
+        <w:rPr>
+          <w:rFonts w:ascii="Carlito" w:hAnsi="Carlito" w:cs="Courier New"/>
+          <w:sz w:val="24"/>
+          <w:szCs w:val="24"/>
+          <w:lang w:val="en-GB"/>
+        </w:rPr>
+      </w:pPr>
+      <w:r>
+        <w:rPr>
+          <w:rFonts w:ascii="Carlito" w:hAnsi="Carlito" w:cs="Courier New"/>
+          <w:sz w:val="24"/>
+          <w:szCs w:val="24"/>
+          <w:lang w:val="en-GB"/>
+        </w:rPr>
+        <w:tab/>
+        <w:t>not □ □ □ □ □ □ □ very</w:t>
+      </w:r>
+    </w:p>
+    <w:p>
+      <w:pPr>
+        <w:pStyle w:val="Standard"/>
+        <w:rPr>
+          <w:rFonts w:ascii="Carlito" w:hAnsi="Carlito" w:cs="Courier New"/>
+          <w:b/>
+          <w:bCs/>
+          <w:sz w:val="28"/>
+          <w:szCs w:val="28"/>
+          <w:lang w:val="en-GB"/>
+        </w:rPr>
+      </w:pPr>
+      <w:r>
+        <w:rPr>
+          <w:rFonts w:ascii="Carlito" w:hAnsi="Carlito" w:cs="Courier New"/>
+          <w:b/>
+          <w:bCs/>
+          <w:sz w:val="28"/>
+          <w:szCs w:val="28"/>
+          <w:lang w:val="en-GB"/>
+        </w:rPr>
+        <w:t>Task</w:t>
+      </w:r>
+    </w:p>
+    <w:p>
+      <w:pPr>
+        <w:pStyle w:val="ListParagraph"/>
+        <w:numPr>
+          <w:ilvl w:val="0"/>
+          <w:numId w:val="13"/>
+        </w:numPr>
+        <w:tabs>
+          <w:tab w:val="left" w:pos="629"/>
+        </w:tabs>
+        <w:suppressAutoHyphens/>
+        <w:autoSpaceDN w:val="0"/>
+        <w:spacing w:after="160" w:line="259" w:lineRule="auto"/>
+        <w:ind w:left="269" w:right="4409" w:hanging="269"/>
+        <w:contextualSpacing w:val="0"/>
+        <w:jc w:val="left"/>
+        <w:textAlignment w:val="baseline"/>
+        <w:rPr>
+          <w:rFonts w:ascii="Carlito" w:hAnsi="Carlito" w:cs="Courier New"/>
+          <w:lang w:val="en-GB"/>
+        </w:rPr>
+      </w:pPr>
+      <w:r>
+        <w:rPr>
+          <w:rFonts w:ascii="Carlito" w:hAnsi="Carlito" w:cs="Courier New"/>
+          <w:lang w:val="en-GB"/>
+        </w:rPr>
+        <w:t>Complete questionnaire on spatial abilities</w:t>
+      </w:r>
+    </w:p>
+    <w:p>
+      <w:pPr>
+        <w:pStyle w:val="ListParagraph"/>
+        <w:numPr>
+          <w:ilvl w:val="0"/>
+          <w:numId w:val="13"/>
+        </w:numPr>
+        <w:tabs>
+          <w:tab w:val="left" w:pos="629"/>
+        </w:tabs>
+        <w:suppressAutoHyphens/>
+        <w:autoSpaceDN w:val="0"/>
+        <w:spacing w:after="160" w:line="259" w:lineRule="auto"/>
+        <w:ind w:left="269" w:right="4409" w:hanging="269"/>
+        <w:contextualSpacing w:val="0"/>
+        <w:jc w:val="left"/>
+        <w:textAlignment w:val="baseline"/>
+        <w:rPr>
+          <w:rFonts w:ascii="Carlito" w:hAnsi="Carlito"/>
+          <w:lang w:val="en-GB"/>
+        </w:rPr>
+      </w:pPr>
+      <w:r>
+        <w:rPr>
+          <w:rFonts w:ascii="Carlito" w:hAnsi="Carlito"/>
+          <w:lang w:val="en-GB"/>
+        </w:rPr>
+        <w:t>Map all automatic teller machines (ATMs) in the</w:t>
+      </w:r>
+      <w:r>
+        <w:rPr>
+          <w:rFonts w:ascii="Carlito" w:hAnsi="Carlito"/>
+          <w:color w:val="1B60D6"/>
+          <w:lang w:val="en-GB"/>
+        </w:rPr>
+        <w:t xml:space="preserve"> </w:t>
+      </w:r>
+      <w:r>
+        <w:rPr>
+          <w:rFonts w:ascii="Carlito" w:hAnsi="Carlito"/>
+          <w:b/>
+          <w:bCs/>
+          <w:color w:val="1B60D6"/>
+          <w:lang w:val="en-GB"/>
+        </w:rPr>
+        <w:t>test area</w:t>
+      </w:r>
+      <w:r>
+        <w:rPr>
+          <w:rFonts w:ascii="Carlito" w:hAnsi="Carlito"/>
+          <w:lang w:val="en-GB"/>
+        </w:rPr>
+        <w:t xml:space="preserve"> on both sides of the street, and store available information in the app (opening hours, number of ATMs, take a picture,…).</w:t>
+      </w:r>
+    </w:p>
+    <w:p>
+      <w:pPr>
+        <w:pStyle w:val="ListParagraph"/>
+        <w:numPr>
+          <w:ilvl w:val="0"/>
+          <w:numId w:val="13"/>
+        </w:numPr>
+        <w:tabs>
+          <w:tab w:val="left" w:pos="629"/>
+        </w:tabs>
+        <w:suppressAutoHyphens/>
+        <w:autoSpaceDN w:val="0"/>
+        <w:spacing w:after="160" w:line="259" w:lineRule="auto"/>
+        <w:ind w:left="269" w:right="4409"/>
+        <w:contextualSpacing w:val="0"/>
+        <w:jc w:val="left"/>
+        <w:textAlignment w:val="baseline"/>
+        <w:rPr>
+          <w:rFonts w:ascii="Carlito" w:hAnsi="Carlito"/>
+          <w:lang w:val="en-GB"/>
+        </w:rPr>
+      </w:pPr>
+      <w:r>
+        <w:rPr>
+          <w:rFonts w:ascii="Carlito" w:eastAsia="Calibri" w:hAnsi="Carlito" w:cs="DejaVu Sans"/>
+          <w:lang w:val="en-GB" w:eastAsia="en-US"/>
+        </w:rPr>
+        <w:t>ATMs, that are located outside of bank-building but are belonging to that bank, should be mapped together with the ones inside the building.</w:t>
+      </w:r>
+    </w:p>
+    <w:p>
+      <w:pPr>
+        <w:pStyle w:val="ListParagraph"/>
+        <w:numPr>
+          <w:ilvl w:val="0"/>
+          <w:numId w:val="13"/>
+        </w:numPr>
+        <w:tabs>
+          <w:tab w:val="left" w:pos="629"/>
+        </w:tabs>
+        <w:suppressAutoHyphens/>
+        <w:autoSpaceDN w:val="0"/>
+        <w:spacing w:after="160" w:line="259" w:lineRule="auto"/>
+        <w:ind w:left="269" w:hanging="269"/>
+        <w:contextualSpacing w:val="0"/>
+        <w:jc w:val="left"/>
+        <w:textAlignment w:val="baseline"/>
+        <w:rPr>
+          <w:rFonts w:ascii="Carlito" w:hAnsi="Carlito"/>
+          <w:lang w:val="en-GB"/>
+        </w:rPr>
+      </w:pPr>
+      <w:r>
+        <w:rPr>
+          <w:rFonts w:ascii="Carlito" w:eastAsia="Calibri" w:hAnsi="Carlito" w:cs="DejaVu Sans"/>
+          <w:lang w:val="en-GB" w:eastAsia="en-US"/>
+        </w:rPr>
+        <w:t>The intersection at the start and at the finish are not part of the test area.</w:t>
+      </w:r>
+    </w:p>
+    <w:p>
+      <w:pPr>
+        <w:pStyle w:val="ListParagraph"/>
+        <w:numPr>
+          <w:ilvl w:val="0"/>
+          <w:numId w:val="13"/>
+        </w:numPr>
+        <w:tabs>
+          <w:tab w:val="left" w:pos="629"/>
+        </w:tabs>
+        <w:suppressAutoHyphens/>
+        <w:autoSpaceDN w:val="0"/>
+        <w:spacing w:after="160" w:line="259" w:lineRule="auto"/>
+        <w:ind w:left="269" w:hanging="269"/>
+        <w:contextualSpacing w:val="0"/>
+        <w:jc w:val="left"/>
+        <w:textAlignment w:val="baseline"/>
+        <w:rPr>
+          <w:rFonts w:ascii="Carlito" w:hAnsi="Carlito"/>
+          <w:lang w:val="en-GB"/>
+        </w:rPr>
+      </w:pPr>
+      <w:r>
+        <w:rPr>
+          <w:rFonts w:ascii="Carlito" w:hAnsi="Carlito"/>
+          <w:lang w:val="en-GB"/>
+        </w:rPr>
+        <w:t>Please complete the route at your normal walking pace.</w:t>
+      </w:r>
+    </w:p>
+    <w:p>
+      <w:pPr>
+        <w:pStyle w:val="ListParagraph"/>
+        <w:numPr>
+          <w:ilvl w:val="0"/>
+          <w:numId w:val="13"/>
+        </w:numPr>
+        <w:tabs>
+          <w:tab w:val="left" w:pos="629"/>
+        </w:tabs>
+        <w:suppressAutoHyphens/>
+        <w:autoSpaceDN w:val="0"/>
+        <w:spacing w:after="160" w:line="259" w:lineRule="auto"/>
+        <w:ind w:left="269" w:hanging="269"/>
+        <w:contextualSpacing w:val="0"/>
+        <w:jc w:val="left"/>
+        <w:textAlignment w:val="baseline"/>
+        <w:rPr>
+          <w:rFonts w:ascii="Carlito" w:hAnsi="Carlito"/>
+          <w:lang w:val="en-GB"/>
+        </w:rPr>
+      </w:pPr>
+      <w:r>
+        <w:rPr>
+          <w:rFonts w:ascii="Carlito" w:hAnsi="Carlito"/>
+          <w:lang w:val="en-GB"/>
+        </w:rPr>
+        <w:t>How easy  is it for you to look up the latitude of an ATM?</w:t>
+      </w:r>
+    </w:p>
+    <w:p>
+      <w:pPr>
+        <w:pStyle w:val="ListParagraph"/>
+        <w:tabs>
+          <w:tab w:val="left" w:pos="1080"/>
+        </w:tabs>
+        <w:ind w:right="4409" w:hanging="269"/>
+        <w:rPr>
+          <w:rFonts w:ascii="Carlito" w:hAnsi="Carlito"/>
+        </w:rPr>
+      </w:pPr>
+      <w:r>
+        <w:rPr>
+          <w:rFonts w:ascii="Carlito" w:hAnsi="Carlito"/>
+          <w:lang w:val="en-GB"/>
+        </w:rPr>
+        <w:t xml:space="preserve">easy </w:t>
+      </w:r>
+      <w:r>
+        <w:rPr>
+          <w:rFonts w:ascii="Carlito" w:hAnsi="Carlito" w:cs="Courier New"/>
+          <w:lang w:val="en-GB"/>
+        </w:rPr>
+        <w:t xml:space="preserve"> □ □ □ □ □ □ □ hard</w:t>
+      </w:r>
+    </w:p>
+    <w:p>
+      <w:pPr>
+        <w:pStyle w:val="ListParagraph"/>
+        <w:numPr>
+          <w:ilvl w:val="0"/>
+          <w:numId w:val="13"/>
+        </w:numPr>
+        <w:tabs>
+          <w:tab w:val="left" w:pos="629"/>
+          <w:tab w:val="left" w:pos="7379"/>
+        </w:tabs>
+        <w:suppressAutoHyphens/>
+        <w:autoSpaceDN w:val="0"/>
+        <w:spacing w:after="160" w:line="259" w:lineRule="auto"/>
+        <w:ind w:left="269" w:hanging="269"/>
+        <w:contextualSpacing w:val="0"/>
+        <w:jc w:val="left"/>
+        <w:textAlignment w:val="baseline"/>
+        <w:rPr>
+          <w:rFonts w:ascii="Carlito" w:hAnsi="Carlito"/>
+          <w:lang w:val="en-GB"/>
+        </w:rPr>
+      </w:pPr>
+      <w:r>
+        <w:rPr>
+          <w:rFonts w:ascii="Carlito" w:hAnsi="Carlito"/>
+          <w:lang w:val="en-GB"/>
+        </w:rPr>
+        <w:t>Please fill out the questionnaires on workload and user experience.</w:t>
+      </w:r>
+    </w:p>
+    <w:p>
+      <w:pPr>
+        <w:pStyle w:val="ListParagraph"/>
+        <w:ind w:left="0"/>
+        <w:rPr>
+          <w:rFonts w:ascii="Carlito" w:hAnsi="Carlito"/>
+          <w:lang w:val="en-GB"/>
+        </w:rPr>
+      </w:pPr>
+    </w:p>
+    <w:p>
+      <w:pPr>
+        <w:pStyle w:val="Standard"/>
+        <w:rPr>
+          <w:rFonts w:ascii="Carlito" w:hAnsi="Carlito"/>
+          <w:sz w:val="24"/>
+          <w:szCs w:val="24"/>
+          <w:lang w:val="en-GB"/>
+        </w:rPr>
+      </w:pPr>
+      <w:r>
+        <w:rPr>
+          <w:rFonts w:ascii="Carlito" w:hAnsi="Carlito"/>
+          <w:b/>
+          <w:sz w:val="24"/>
+          <w:szCs w:val="24"/>
+          <w:lang w:val="en-GB"/>
+        </w:rPr>
+        <w:t>Test area:</w:t>
+      </w:r>
+      <w:r>
+        <w:rPr>
+          <w:rFonts w:ascii="Carlito" w:hAnsi="Carlito"/>
+          <w:sz w:val="24"/>
+          <w:szCs w:val="24"/>
+          <w:lang w:val="en-GB"/>
+        </w:rPr>
+        <w:t xml:space="preserve"> Blue line in the map above (first walk down Wiedner Hauptstraße from Resselgasse to Mayerhofgasse, then turn left and follow Mayerhofgasse until Favoritenstraße)</w:t>
+      </w:r>
+    </w:p>
+    <w:p>
+      <w:pPr>
+        <w:pStyle w:val="Standard"/>
+        <w:rPr>
+          <w:rFonts w:ascii="Carlito" w:hAnsi="Carlito"/>
+          <w:b/>
+          <w:sz w:val="24"/>
+          <w:szCs w:val="24"/>
+          <w:lang w:val="en-GB"/>
+        </w:rPr>
+      </w:pPr>
+      <w:r>
+        <w:rPr>
+          <w:rFonts w:ascii="Carlito" w:hAnsi="Carlito"/>
+          <w:b/>
+          <w:sz w:val="24"/>
+          <w:szCs w:val="24"/>
+          <w:lang w:val="en-GB"/>
+        </w:rPr>
+        <w:t>Thank you very much for your participation!</w:t>
+      </w:r>
+    </w:p>
+    <w:p>
+      <w:pPr>
+        <w:pStyle w:val="Standard"/>
+        <w:pBdr>
+          <w:bottom w:val="single" w:sz="6" w:space="1" w:color="000000"/>
+        </w:pBdr>
+        <w:rPr>
+          <w:rFonts w:ascii="Carlito" w:hAnsi="Carlito"/>
+          <w:b/>
+          <w:sz w:val="4"/>
+          <w:szCs w:val="4"/>
+          <w:lang w:val="en-GB"/>
+        </w:rPr>
+      </w:pPr>
+    </w:p>
+    <w:p>
+      <w:pPr>
+        <w:pStyle w:val="Standard"/>
+        <w:rPr>
+          <w:rFonts w:ascii="Carlito" w:hAnsi="Carlito"/>
+          <w:b/>
+          <w:sz w:val="24"/>
+          <w:szCs w:val="24"/>
+          <w:lang w:val="en-GB"/>
+        </w:rPr>
+      </w:pPr>
+      <w:r>
+        <w:rPr>
+          <w:rFonts w:ascii="Carlito" w:hAnsi="Carlito"/>
+          <w:b/>
+          <w:sz w:val="24"/>
+          <w:szCs w:val="24"/>
+          <w:lang w:val="en-GB"/>
+        </w:rPr>
+        <w:t>To be filled out by BankoMap-Team</w:t>
+      </w:r>
+    </w:p>
+    <w:p>
+      <w:pPr>
+        <w:pStyle w:val="Standard"/>
+        <w:rPr>
+          <w:rFonts w:ascii="Carlito" w:hAnsi="Carlito"/>
+          <w:sz w:val="24"/>
+          <w:szCs w:val="24"/>
+          <w:lang w:val="en-GB"/>
+        </w:rPr>
+      </w:pPr>
+      <w:r>
+        <w:rPr>
+          <w:rFonts w:ascii="Carlito" w:hAnsi="Carlito"/>
+          <w:sz w:val="24"/>
+          <w:szCs w:val="24"/>
+          <w:lang w:val="en-GB"/>
+        </w:rPr>
+        <w:t xml:space="preserve">Time, date: ___________________________    </w:t>
+      </w:r>
+    </w:p>
+    <w:p>
+      <w:pPr>
+        <w:pStyle w:val="Standard"/>
+        <w:rPr>
+          <w:rFonts w:ascii="Carlito" w:hAnsi="Carlito"/>
+          <w:sz w:val="24"/>
+          <w:szCs w:val="24"/>
+          <w:lang w:val="en-GB"/>
+        </w:rPr>
+      </w:pPr>
+      <w:r>
+        <w:rPr>
+          <w:rFonts w:ascii="Carlito" w:hAnsi="Carlito"/>
+          <w:sz w:val="24"/>
+          <w:szCs w:val="24"/>
+          <w:lang w:val="en-GB"/>
+        </w:rPr>
+        <w:t>Outside conditions: __________________________________________________________</w:t>
+      </w:r>
+    </w:p>
+    <w:p>
+      <w:pPr>
+        <w:pStyle w:val="Standard"/>
+        <w:rPr>
+          <w:rFonts w:ascii="Carlito" w:hAnsi="Carlito"/>
+          <w:sz w:val="24"/>
+          <w:szCs w:val="24"/>
+          <w:lang w:val="en-GB"/>
+        </w:rPr>
+      </w:pPr>
+      <w:r>
+        <w:rPr>
+          <w:rFonts w:ascii="Carlito" w:hAnsi="Carlito"/>
+          <w:sz w:val="24"/>
+          <w:szCs w:val="24"/>
+          <w:lang w:val="en-GB"/>
+        </w:rPr>
+        <w:t>Completion Time: ___________</w:t>
+      </w:r>
+    </w:p>
+    <w:p>
+      <w:pPr>
+        <w:pStyle w:val="Standard"/>
+        <w:rPr>
+          <w:rFonts w:ascii="Carlito" w:hAnsi="Carlito"/>
+          <w:sz w:val="24"/>
+          <w:szCs w:val="24"/>
+          <w:lang w:val="en-GB"/>
+        </w:rPr>
+      </w:pPr>
+      <w:r>
+        <w:rPr>
+          <w:rFonts w:ascii="Carlito" w:hAnsi="Carlito"/>
+          <w:sz w:val="24"/>
+          <w:szCs w:val="24"/>
+          <w:lang w:val="en-GB"/>
+        </w:rPr>
+        <w:t xml:space="preserve">Map-View: </w:t>
+      </w:r>
+      <w:r>
+        <w:rPr>
+          <w:rFonts w:ascii="Carlito" w:hAnsi="Carlito"/>
+          <w:sz w:val="24"/>
+          <w:szCs w:val="24"/>
+          <w:lang w:val="en-GB"/>
+        </w:rPr>
+        <w:tab/>
+      </w:r>
+      <w:r>
+        <w:rPr>
+          <w:rFonts w:ascii="Carlito" w:hAnsi="Carlito"/>
+          <w:sz w:val="24"/>
+          <w:szCs w:val="24"/>
+          <w:lang w:val="en-GB"/>
+        </w:rPr>
+        <w:tab/>
+        <w:t>□ Map</w:t>
+      </w:r>
+      <w:r>
+        <w:rPr>
+          <w:rFonts w:ascii="Carlito" w:hAnsi="Carlito"/>
+          <w:sz w:val="24"/>
+          <w:szCs w:val="24"/>
+          <w:lang w:val="en-GB"/>
+        </w:rPr>
+        <w:tab/>
+        <w:t xml:space="preserve"> </w:t>
+      </w:r>
+      <w:r>
+        <w:rPr>
+          <w:rFonts w:ascii="Carlito" w:hAnsi="Carlito"/>
+          <w:sz w:val="24"/>
+          <w:szCs w:val="24"/>
+          <w:lang w:val="en-GB"/>
+        </w:rPr>
+        <w:tab/>
+      </w:r>
+      <w:r>
+        <w:rPr>
+          <w:rFonts w:ascii="Carlito" w:hAnsi="Carlito"/>
+          <w:sz w:val="24"/>
+          <w:szCs w:val="24"/>
+          <w:lang w:val="en-GB"/>
+        </w:rPr>
+        <w:tab/>
+        <w:t>□ Satellite-image</w:t>
+      </w:r>
+    </w:p>
+    <w:p>
+      <w:pPr>
+        <w:pStyle w:val="Summary"/>
+        <w:rPr>
+          <w:rFonts w:asciiTheme="minorHAnsi" w:hAnsiTheme="minorHAnsi" w:cs="Arial"/>
+          <w:b w:val="0"/>
+          <w:i w:val="0"/>
+          <w:lang w:val="en-GB"/>
+        </w:rPr>
+      </w:pPr>
     </w:p>
     <w:sectPr>
-      <w:headerReference w:type="default" r:id="rId9"/>
-      <w:footerReference w:type="default" r:id="rId10"/>
+      <w:headerReference w:type="default" r:id="rId11"/>
+      <w:footerReference w:type="default" r:id="rId12"/>
       <w:pgSz w:w="11907" w:h="16840" w:code="9"/>
       <w:pgMar w:top="1440" w:right="1077" w:bottom="1440" w:left="1440" w:header="851" w:footer="851" w:gutter="0"/>
       <w:cols w:space="708"/>
@@ -850,6 +4095,110 @@
     </w:lvl>
   </w:abstractNum>
   <w:abstractNum w:abstractNumId="3" w15:restartNumberingAfterBreak="0">
+    <w:nsid w:val="2EB3420E"/>
+    <w:multiLevelType w:val="multilevel"/>
+    <w:tmpl w:val="94AAEB3C"/>
+    <w:lvl w:ilvl="0">
+      <w:numFmt w:val="bullet"/>
+      <w:lvlText w:val="•"/>
+      <w:lvlJc w:val="left"/>
+      <w:pPr>
+        <w:ind w:left="720" w:hanging="360"/>
+      </w:pPr>
+      <w:rPr>
+        <w:rFonts w:ascii="OpenSymbol" w:eastAsia="OpenSymbol" w:hAnsi="OpenSymbol" w:cs="OpenSymbol"/>
+      </w:rPr>
+    </w:lvl>
+    <w:lvl w:ilvl="1">
+      <w:numFmt w:val="bullet"/>
+      <w:lvlText w:val="◦"/>
+      <w:lvlJc w:val="left"/>
+      <w:pPr>
+        <w:ind w:left="1080" w:hanging="360"/>
+      </w:pPr>
+      <w:rPr>
+        <w:rFonts w:ascii="OpenSymbol" w:eastAsia="OpenSymbol" w:hAnsi="OpenSymbol" w:cs="OpenSymbol"/>
+      </w:rPr>
+    </w:lvl>
+    <w:lvl w:ilvl="2">
+      <w:numFmt w:val="bullet"/>
+      <w:lvlText w:val="▪"/>
+      <w:lvlJc w:val="left"/>
+      <w:pPr>
+        <w:ind w:left="1440" w:hanging="360"/>
+      </w:pPr>
+      <w:rPr>
+        <w:rFonts w:ascii="OpenSymbol" w:eastAsia="OpenSymbol" w:hAnsi="OpenSymbol" w:cs="OpenSymbol"/>
+      </w:rPr>
+    </w:lvl>
+    <w:lvl w:ilvl="3">
+      <w:numFmt w:val="bullet"/>
+      <w:lvlText w:val="•"/>
+      <w:lvlJc w:val="left"/>
+      <w:pPr>
+        <w:ind w:left="1800" w:hanging="360"/>
+      </w:pPr>
+      <w:rPr>
+        <w:rFonts w:ascii="OpenSymbol" w:eastAsia="OpenSymbol" w:hAnsi="OpenSymbol" w:cs="OpenSymbol"/>
+      </w:rPr>
+    </w:lvl>
+    <w:lvl w:ilvl="4">
+      <w:numFmt w:val="bullet"/>
+      <w:lvlText w:val="◦"/>
+      <w:lvlJc w:val="left"/>
+      <w:pPr>
+        <w:ind w:left="2160" w:hanging="360"/>
+      </w:pPr>
+      <w:rPr>
+        <w:rFonts w:ascii="OpenSymbol" w:eastAsia="OpenSymbol" w:hAnsi="OpenSymbol" w:cs="OpenSymbol"/>
+      </w:rPr>
+    </w:lvl>
+    <w:lvl w:ilvl="5">
+      <w:numFmt w:val="bullet"/>
+      <w:lvlText w:val="▪"/>
+      <w:lvlJc w:val="left"/>
+      <w:pPr>
+        <w:ind w:left="2520" w:hanging="360"/>
+      </w:pPr>
+      <w:rPr>
+        <w:rFonts w:ascii="OpenSymbol" w:eastAsia="OpenSymbol" w:hAnsi="OpenSymbol" w:cs="OpenSymbol"/>
+      </w:rPr>
+    </w:lvl>
+    <w:lvl w:ilvl="6">
+      <w:numFmt w:val="bullet"/>
+      <w:lvlText w:val="•"/>
+      <w:lvlJc w:val="left"/>
+      <w:pPr>
+        <w:ind w:left="2880" w:hanging="360"/>
+      </w:pPr>
+      <w:rPr>
+        <w:rFonts w:ascii="OpenSymbol" w:eastAsia="OpenSymbol" w:hAnsi="OpenSymbol" w:cs="OpenSymbol"/>
+      </w:rPr>
+    </w:lvl>
+    <w:lvl w:ilvl="7">
+      <w:numFmt w:val="bullet"/>
+      <w:lvlText w:val="◦"/>
+      <w:lvlJc w:val="left"/>
+      <w:pPr>
+        <w:ind w:left="3240" w:hanging="360"/>
+      </w:pPr>
+      <w:rPr>
+        <w:rFonts w:ascii="OpenSymbol" w:eastAsia="OpenSymbol" w:hAnsi="OpenSymbol" w:cs="OpenSymbol"/>
+      </w:rPr>
+    </w:lvl>
+    <w:lvl w:ilvl="8">
+      <w:numFmt w:val="bullet"/>
+      <w:lvlText w:val="▪"/>
+      <w:lvlJc w:val="left"/>
+      <w:pPr>
+        <w:ind w:left="3600" w:hanging="360"/>
+      </w:pPr>
+      <w:rPr>
+        <w:rFonts w:ascii="OpenSymbol" w:eastAsia="OpenSymbol" w:hAnsi="OpenSymbol" w:cs="OpenSymbol"/>
+      </w:rPr>
+    </w:lvl>
+  </w:abstractNum>
+  <w:abstractNum w:abstractNumId="4" w15:restartNumberingAfterBreak="0">
     <w:nsid w:val="35537CB3"/>
     <w:multiLevelType w:val="hybridMultilevel"/>
     <w:tmpl w:val="9DBCC344"/>
@@ -991,7 +4340,7 @@
       </w:rPr>
     </w:lvl>
   </w:abstractNum>
-  <w:abstractNum w:abstractNumId="4" w15:restartNumberingAfterBreak="0">
+  <w:abstractNum w:abstractNumId="5" w15:restartNumberingAfterBreak="0">
     <w:nsid w:val="5B3E1218"/>
     <w:multiLevelType w:val="hybridMultilevel"/>
     <w:tmpl w:val="B02AD792"/>
@@ -1104,7 +4453,7 @@
       </w:rPr>
     </w:lvl>
   </w:abstractNum>
-  <w:abstractNum w:abstractNumId="5" w15:restartNumberingAfterBreak="0">
+  <w:abstractNum w:abstractNumId="6" w15:restartNumberingAfterBreak="0">
     <w:nsid w:val="5DB37287"/>
     <w:multiLevelType w:val="hybridMultilevel"/>
     <w:tmpl w:val="F438C41A"/>
@@ -1216,7 +4565,7 @@
       </w:rPr>
     </w:lvl>
   </w:abstractNum>
-  <w:abstractNum w:abstractNumId="6" w15:restartNumberingAfterBreak="0">
+  <w:abstractNum w:abstractNumId="7" w15:restartNumberingAfterBreak="0">
     <w:nsid w:val="5E745242"/>
     <w:multiLevelType w:val="hybridMultilevel"/>
     <w:tmpl w:val="E0EA1610"/>
@@ -1350,6 +4699,119 @@
         <w:tabs>
           <w:tab w:val="num" w:pos="6480"/>
         </w:tabs>
+        <w:ind w:left="6480" w:hanging="360"/>
+      </w:pPr>
+      <w:rPr>
+        <w:rFonts w:ascii="Wingdings" w:hAnsi="Wingdings" w:hint="default"/>
+      </w:rPr>
+    </w:lvl>
+  </w:abstractNum>
+  <w:abstractNum w:abstractNumId="8" w15:restartNumberingAfterBreak="0">
+    <w:nsid w:val="7AC7785D"/>
+    <w:multiLevelType w:val="hybridMultilevel"/>
+    <w:tmpl w:val="AC083806"/>
+    <w:lvl w:ilvl="0" w:tplc="08090001">
+      <w:start w:val="1"/>
+      <w:numFmt w:val="bullet"/>
+      <w:lvlText w:val=""/>
+      <w:lvlJc w:val="left"/>
+      <w:pPr>
+        <w:ind w:left="720" w:hanging="360"/>
+      </w:pPr>
+      <w:rPr>
+        <w:rFonts w:ascii="Symbol" w:hAnsi="Symbol" w:hint="default"/>
+      </w:rPr>
+    </w:lvl>
+    <w:lvl w:ilvl="1" w:tplc="08090003" w:tentative="1">
+      <w:start w:val="1"/>
+      <w:numFmt w:val="bullet"/>
+      <w:lvlText w:val="o"/>
+      <w:lvlJc w:val="left"/>
+      <w:pPr>
+        <w:ind w:left="1440" w:hanging="360"/>
+      </w:pPr>
+      <w:rPr>
+        <w:rFonts w:ascii="Courier New" w:hAnsi="Courier New" w:cs="Courier New" w:hint="default"/>
+      </w:rPr>
+    </w:lvl>
+    <w:lvl w:ilvl="2" w:tplc="08090005" w:tentative="1">
+      <w:start w:val="1"/>
+      <w:numFmt w:val="bullet"/>
+      <w:lvlText w:val=""/>
+      <w:lvlJc w:val="left"/>
+      <w:pPr>
+        <w:ind w:left="2160" w:hanging="360"/>
+      </w:pPr>
+      <w:rPr>
+        <w:rFonts w:ascii="Wingdings" w:hAnsi="Wingdings" w:hint="default"/>
+      </w:rPr>
+    </w:lvl>
+    <w:lvl w:ilvl="3" w:tplc="08090001" w:tentative="1">
+      <w:start w:val="1"/>
+      <w:numFmt w:val="bullet"/>
+      <w:lvlText w:val=""/>
+      <w:lvlJc w:val="left"/>
+      <w:pPr>
+        <w:ind w:left="2880" w:hanging="360"/>
+      </w:pPr>
+      <w:rPr>
+        <w:rFonts w:ascii="Symbol" w:hAnsi="Symbol" w:hint="default"/>
+      </w:rPr>
+    </w:lvl>
+    <w:lvl w:ilvl="4" w:tplc="08090003" w:tentative="1">
+      <w:start w:val="1"/>
+      <w:numFmt w:val="bullet"/>
+      <w:lvlText w:val="o"/>
+      <w:lvlJc w:val="left"/>
+      <w:pPr>
+        <w:ind w:left="3600" w:hanging="360"/>
+      </w:pPr>
+      <w:rPr>
+        <w:rFonts w:ascii="Courier New" w:hAnsi="Courier New" w:cs="Courier New" w:hint="default"/>
+      </w:rPr>
+    </w:lvl>
+    <w:lvl w:ilvl="5" w:tplc="08090005" w:tentative="1">
+      <w:start w:val="1"/>
+      <w:numFmt w:val="bullet"/>
+      <w:lvlText w:val=""/>
+      <w:lvlJc w:val="left"/>
+      <w:pPr>
+        <w:ind w:left="4320" w:hanging="360"/>
+      </w:pPr>
+      <w:rPr>
+        <w:rFonts w:ascii="Wingdings" w:hAnsi="Wingdings" w:hint="default"/>
+      </w:rPr>
+    </w:lvl>
+    <w:lvl w:ilvl="6" w:tplc="08090001" w:tentative="1">
+      <w:start w:val="1"/>
+      <w:numFmt w:val="bullet"/>
+      <w:lvlText w:val=""/>
+      <w:lvlJc w:val="left"/>
+      <w:pPr>
+        <w:ind w:left="5040" w:hanging="360"/>
+      </w:pPr>
+      <w:rPr>
+        <w:rFonts w:ascii="Symbol" w:hAnsi="Symbol" w:hint="default"/>
+      </w:rPr>
+    </w:lvl>
+    <w:lvl w:ilvl="7" w:tplc="08090003" w:tentative="1">
+      <w:start w:val="1"/>
+      <w:numFmt w:val="bullet"/>
+      <w:lvlText w:val="o"/>
+      <w:lvlJc w:val="left"/>
+      <w:pPr>
+        <w:ind w:left="5760" w:hanging="360"/>
+      </w:pPr>
+      <w:rPr>
+        <w:rFonts w:ascii="Courier New" w:hAnsi="Courier New" w:cs="Courier New" w:hint="default"/>
+      </w:rPr>
+    </w:lvl>
+    <w:lvl w:ilvl="8" w:tplc="08090005" w:tentative="1">
+      <w:start w:val="1"/>
+      <w:numFmt w:val="bullet"/>
+      <w:lvlText w:val=""/>
+      <w:lvlJc w:val="left"/>
+      <w:pPr>
         <w:ind w:left="6480" w:hanging="360"/>
       </w:pPr>
       <w:rPr>
@@ -1376,19 +4838,25 @@
     <w:abstractNumId w:val="1"/>
   </w:num>
   <w:num w:numId="7">
-    <w:abstractNumId w:val="6"/>
+    <w:abstractNumId w:val="7"/>
   </w:num>
   <w:num w:numId="8">
     <w:abstractNumId w:val="0"/>
   </w:num>
   <w:num w:numId="9">
-    <w:abstractNumId w:val="3"/>
+    <w:abstractNumId w:val="4"/>
   </w:num>
   <w:num w:numId="10">
-    <w:abstractNumId w:val="4"/>
+    <w:abstractNumId w:val="5"/>
   </w:num>
   <w:num w:numId="11">
-    <w:abstractNumId w:val="5"/>
+    <w:abstractNumId w:val="6"/>
+  </w:num>
+  <w:num w:numId="12">
+    <w:abstractNumId w:val="8"/>
+  </w:num>
+  <w:num w:numId="13">
+    <w:abstractNumId w:val="3"/>
   </w:num>
 </w:numbering>
 </file>
@@ -1510,6 +4978,7 @@
     <w:lsdException w:name="HTML Sample" w:semiHidden="1" w:unhideWhenUsed="1"/>
     <w:lsdException w:name="HTML Typewriter" w:semiHidden="1" w:unhideWhenUsed="1"/>
     <w:lsdException w:name="HTML Variable" w:semiHidden="1" w:unhideWhenUsed="1"/>
+    <w:lsdException w:name="Normal Table" w:semiHidden="1" w:unhideWhenUsed="1"/>
     <w:lsdException w:name="annotation subject" w:semiHidden="1" w:unhideWhenUsed="1"/>
     <w:lsdException w:name="No List" w:semiHidden="1" w:unhideWhenUsed="1"/>
     <w:lsdException w:name="Outline List 1" w:semiHidden="1" w:unhideWhenUsed="1"/>
@@ -1553,8 +5022,10 @@
     <w:lsdException w:name="Table Elegant" w:semiHidden="1" w:unhideWhenUsed="1"/>
     <w:lsdException w:name="Table Professional" w:semiHidden="1" w:unhideWhenUsed="1"/>
     <w:lsdException w:name="Table Subtle 1" w:semiHidden="1" w:unhideWhenUsed="1"/>
+    <w:lsdException w:name="Table Subtle 2" w:semiHidden="1" w:unhideWhenUsed="1"/>
     <w:lsdException w:name="Table Web 1" w:semiHidden="1" w:unhideWhenUsed="1"/>
     <w:lsdException w:name="Table Web 2" w:semiHidden="1" w:unhideWhenUsed="1"/>
+    <w:lsdException w:name="Table Web 3" w:semiHidden="1" w:unhideWhenUsed="1"/>
     <w:lsdException w:name="Balloon Text" w:semiHidden="1" w:unhideWhenUsed="1"/>
     <w:lsdException w:name="Table Grid" w:uiPriority="59"/>
     <w:lsdException w:name="Table Theme" w:semiHidden="1" w:unhideWhenUsed="1"/>
@@ -1581,7 +5052,7 @@
     <w:lsdException w:name="Medium Shading 2 Accent 1" w:uiPriority="64"/>
     <w:lsdException w:name="Medium List 1 Accent 1" w:uiPriority="65"/>
     <w:lsdException w:name="Revision" w:semiHidden="1"/>
-    <w:lsdException w:name="List Paragraph" w:uiPriority="34" w:qFormat="1"/>
+    <w:lsdException w:name="List Paragraph" w:uiPriority="0" w:qFormat="1"/>
     <w:lsdException w:name="Quote" w:uiPriority="29" w:qFormat="1"/>
     <w:lsdException w:name="Intense Quote" w:uiPriority="30" w:qFormat="1"/>
     <w:lsdException w:name="Medium List 2 Accent 1" w:uiPriority="66"/>
@@ -2803,13 +6274,63 @@
   <w:style w:type="paragraph" w:styleId="ListParagraph">
     <w:name w:val="List Paragraph"/>
     <w:basedOn w:val="Normal"/>
-    <w:uiPriority w:val="34"/>
     <w:qFormat/>
     <w:rsid w:val="003B0377"/>
     <w:pPr>
       <w:ind w:left="720"/>
       <w:contextualSpacing/>
     </w:pPr>
+  </w:style>
+  <w:style w:type="paragraph" w:customStyle="1" w:styleId="Default">
+    <w:name w:val="Default"/>
+    <w:rsid w:val="001440B4"/>
+    <w:pPr>
+      <w:autoSpaceDE w:val="0"/>
+      <w:autoSpaceDN w:val="0"/>
+      <w:adjustRightInd w:val="0"/>
+    </w:pPr>
+    <w:rPr>
+      <w:rFonts w:ascii="Arial" w:hAnsi="Arial" w:cs="Arial"/>
+      <w:color w:val="000000"/>
+      <w:sz w:val="24"/>
+      <w:szCs w:val="24"/>
+      <w:lang w:val="en-GB"/>
+    </w:rPr>
+  </w:style>
+  <w:style w:type="paragraph" w:customStyle="1" w:styleId="Standard">
+    <w:name w:val="Standard"/>
+    <w:rsid w:val="00A67901"/>
+    <w:pPr>
+      <w:suppressAutoHyphens/>
+      <w:autoSpaceDN w:val="0"/>
+      <w:spacing w:after="160" w:line="259" w:lineRule="auto"/>
+      <w:textAlignment w:val="baseline"/>
+    </w:pPr>
+    <w:rPr>
+      <w:rFonts w:ascii="Calibri" w:eastAsia="Calibri" w:hAnsi="Calibri" w:cs="DejaVu Sans"/>
+      <w:sz w:val="22"/>
+      <w:szCs w:val="22"/>
+      <w:lang w:val="de-AT"/>
+    </w:rPr>
+  </w:style>
+  <w:style w:type="paragraph" w:styleId="Caption">
+    <w:name w:val="caption"/>
+    <w:basedOn w:val="Normal"/>
+    <w:next w:val="Normal"/>
+    <w:uiPriority w:val="35"/>
+    <w:unhideWhenUsed/>
+    <w:qFormat/>
+    <w:rsid w:val="00812418"/>
+    <w:pPr>
+      <w:spacing w:after="200"/>
+    </w:pPr>
+    <w:rPr>
+      <w:i/>
+      <w:iCs/>
+      <w:color w:val="1F497D" w:themeColor="text2"/>
+      <w:sz w:val="18"/>
+      <w:szCs w:val="18"/>
+    </w:rPr>
   </w:style>
 </w:styles>
 </file>
@@ -3102,7 +6623,7 @@
 </file>
 
 <file path=customXml/itemProps1.xml><?xml version="1.0" encoding="utf-8"?>
-<ds:datastoreItem xmlns:ds="http://schemas.openxmlformats.org/officeDocument/2006/customXml" ds:itemID="{3CF17F25-1ADF-49F7-A2D0-75A3678E4864}">
+<ds:datastoreItem xmlns:ds="http://schemas.openxmlformats.org/officeDocument/2006/customXml" ds:itemID="{18A7CCA5-6AB4-4B9A-8859-07D40B387520}">
   <ds:schemaRefs>
     <ds:schemaRef ds:uri="http://schemas.openxmlformats.org/officeDocument/2006/bibliography"/>
   </ds:schemaRefs>

</xml_diff>